<commit_message>
included inset plots: fraction of hairs and number of hairs
preliminary reponse to the comments of all reviewers added in word file
</commit_message>
<xml_diff>
--- a/review/Reviewer 3.docx
+++ b/review/Reviewer 3.docx
@@ -41,6 +41,921 @@
         </w:rPr>
         <w:t>Reviewer 3</w:t>
       </w:r>
+    </w:p>
+    <w:p>
+      <w:pPr>
+        <w:tabs>
+          <w:tab w:val="left" w:pos="916"/>
+          <w:tab w:val="left" w:pos="1832"/>
+          <w:tab w:val="left" w:pos="2748"/>
+          <w:tab w:val="left" w:pos="3664"/>
+          <w:tab w:val="left" w:pos="4580"/>
+          <w:tab w:val="left" w:pos="5496"/>
+          <w:tab w:val="left" w:pos="6412"/>
+          <w:tab w:val="left" w:pos="7328"/>
+          <w:tab w:val="left" w:pos="8244"/>
+          <w:tab w:val="left" w:pos="9160"/>
+          <w:tab w:val="left" w:pos="10076"/>
+          <w:tab w:val="left" w:pos="10992"/>
+          <w:tab w:val="left" w:pos="11908"/>
+          <w:tab w:val="left" w:pos="12824"/>
+          <w:tab w:val="left" w:pos="13740"/>
+          <w:tab w:val="left" w:pos="14656"/>
+        </w:tabs>
+        <w:spacing w:after="0" w:line="240" w:lineRule="auto"/>
+        <w:rPr>
+          <w:rFonts w:ascii="Verdana" w:eastAsia="Times New Roman" w:hAnsi="Verdana" w:cs="Courier New"/>
+          <w:sz w:val="20"/>
+          <w:szCs w:val="20"/>
+          <w:lang w:val="en-US"/>
+        </w:rPr>
+      </w:pPr>
+    </w:p>
+    <w:p>
+      <w:pPr>
+        <w:tabs>
+          <w:tab w:val="left" w:pos="916"/>
+          <w:tab w:val="left" w:pos="1832"/>
+          <w:tab w:val="left" w:pos="2748"/>
+          <w:tab w:val="left" w:pos="3664"/>
+          <w:tab w:val="left" w:pos="4580"/>
+          <w:tab w:val="left" w:pos="5496"/>
+          <w:tab w:val="left" w:pos="6412"/>
+          <w:tab w:val="left" w:pos="7328"/>
+          <w:tab w:val="left" w:pos="8244"/>
+          <w:tab w:val="left" w:pos="9160"/>
+          <w:tab w:val="left" w:pos="10076"/>
+          <w:tab w:val="left" w:pos="10992"/>
+          <w:tab w:val="left" w:pos="11908"/>
+          <w:tab w:val="left" w:pos="12824"/>
+          <w:tab w:val="left" w:pos="13740"/>
+          <w:tab w:val="left" w:pos="14656"/>
+        </w:tabs>
+        <w:spacing w:after="0" w:line="240" w:lineRule="auto"/>
+        <w:rPr>
+          <w:rFonts w:ascii="Verdana" w:eastAsia="Times New Roman" w:hAnsi="Verdana" w:cs="Courier New"/>
+          <w:sz w:val="20"/>
+          <w:szCs w:val="20"/>
+          <w:lang w:val="en-US"/>
+        </w:rPr>
+      </w:pPr>
+      <w:r>
+        <w:rPr>
+          <w:rFonts w:ascii="Verdana" w:eastAsia="Times New Roman" w:hAnsi="Verdana" w:cs="Courier New"/>
+          <w:sz w:val="20"/>
+          <w:szCs w:val="20"/>
+          <w:lang w:val="en-US"/>
+        </w:rPr>
+        <w:t xml:space="preserve">Sudersan and co-authors have submitted an interesting manuscript on the </w:t>
+      </w:r>
+    </w:p>
+    <w:p>
+      <w:pPr>
+        <w:tabs>
+          <w:tab w:val="left" w:pos="916"/>
+          <w:tab w:val="left" w:pos="1832"/>
+          <w:tab w:val="left" w:pos="2748"/>
+          <w:tab w:val="left" w:pos="3664"/>
+          <w:tab w:val="left" w:pos="4580"/>
+          <w:tab w:val="left" w:pos="5496"/>
+          <w:tab w:val="left" w:pos="6412"/>
+          <w:tab w:val="left" w:pos="7328"/>
+          <w:tab w:val="left" w:pos="8244"/>
+          <w:tab w:val="left" w:pos="9160"/>
+          <w:tab w:val="left" w:pos="10076"/>
+          <w:tab w:val="left" w:pos="10992"/>
+          <w:tab w:val="left" w:pos="11908"/>
+          <w:tab w:val="left" w:pos="12824"/>
+          <w:tab w:val="left" w:pos="13740"/>
+          <w:tab w:val="left" w:pos="14656"/>
+        </w:tabs>
+        <w:spacing w:after="0" w:line="240" w:lineRule="auto"/>
+        <w:rPr>
+          <w:rFonts w:ascii="Verdana" w:eastAsia="Times New Roman" w:hAnsi="Verdana" w:cs="Courier New"/>
+          <w:sz w:val="20"/>
+          <w:szCs w:val="20"/>
+          <w:lang w:val="en-US"/>
+        </w:rPr>
+      </w:pPr>
+      <w:proofErr w:type="gramStart"/>
+      <w:r>
+        <w:rPr>
+          <w:rFonts w:ascii="Verdana" w:eastAsia="Times New Roman" w:hAnsi="Verdana" w:cs="Courier New"/>
+          <w:sz w:val="20"/>
+          <w:szCs w:val="20"/>
+          <w:lang w:val="en-US"/>
+        </w:rPr>
+        <w:t>understanding</w:t>
+      </w:r>
+      <w:proofErr w:type="gramEnd"/>
+      <w:r>
+        <w:rPr>
+          <w:rFonts w:ascii="Verdana" w:eastAsia="Times New Roman" w:hAnsi="Verdana" w:cs="Courier New"/>
+          <w:sz w:val="20"/>
+          <w:szCs w:val="20"/>
+          <w:lang w:val="en-US"/>
+        </w:rPr>
+        <w:t xml:space="preserve"> of underwater adhesion seen in terrestrial insects with hairy </w:t>
+      </w:r>
+    </w:p>
+    <w:p>
+      <w:pPr>
+        <w:tabs>
+          <w:tab w:val="left" w:pos="916"/>
+          <w:tab w:val="left" w:pos="1832"/>
+          <w:tab w:val="left" w:pos="2748"/>
+          <w:tab w:val="left" w:pos="3664"/>
+          <w:tab w:val="left" w:pos="4580"/>
+          <w:tab w:val="left" w:pos="5496"/>
+          <w:tab w:val="left" w:pos="6412"/>
+          <w:tab w:val="left" w:pos="7328"/>
+          <w:tab w:val="left" w:pos="8244"/>
+          <w:tab w:val="left" w:pos="9160"/>
+          <w:tab w:val="left" w:pos="10076"/>
+          <w:tab w:val="left" w:pos="10992"/>
+          <w:tab w:val="left" w:pos="11908"/>
+          <w:tab w:val="left" w:pos="12824"/>
+          <w:tab w:val="left" w:pos="13740"/>
+          <w:tab w:val="left" w:pos="14656"/>
+        </w:tabs>
+        <w:spacing w:after="0" w:line="240" w:lineRule="auto"/>
+        <w:rPr>
+          <w:rFonts w:ascii="Verdana" w:eastAsia="Times New Roman" w:hAnsi="Verdana" w:cs="Courier New"/>
+          <w:sz w:val="20"/>
+          <w:szCs w:val="20"/>
+          <w:lang w:val="en-US"/>
+        </w:rPr>
+      </w:pPr>
+      <w:proofErr w:type="gramStart"/>
+      <w:r>
+        <w:rPr>
+          <w:rFonts w:ascii="Verdana" w:eastAsia="Times New Roman" w:hAnsi="Verdana" w:cs="Courier New"/>
+          <w:sz w:val="20"/>
+          <w:szCs w:val="20"/>
+          <w:lang w:val="en-US"/>
+        </w:rPr>
+        <w:t>pads</w:t>
+      </w:r>
+      <w:proofErr w:type="gramEnd"/>
+      <w:r>
+        <w:rPr>
+          <w:rFonts w:ascii="Verdana" w:eastAsia="Times New Roman" w:hAnsi="Verdana" w:cs="Courier New"/>
+          <w:sz w:val="20"/>
+          <w:szCs w:val="20"/>
+          <w:lang w:val="en-US"/>
+        </w:rPr>
+        <w:t xml:space="preserve">. So far, it remains unclear if an air bubble is necessary for adhesion and </w:t>
+      </w:r>
+    </w:p>
+    <w:p>
+      <w:pPr>
+        <w:tabs>
+          <w:tab w:val="left" w:pos="916"/>
+          <w:tab w:val="left" w:pos="1832"/>
+          <w:tab w:val="left" w:pos="2748"/>
+          <w:tab w:val="left" w:pos="3664"/>
+          <w:tab w:val="left" w:pos="4580"/>
+          <w:tab w:val="left" w:pos="5496"/>
+          <w:tab w:val="left" w:pos="6412"/>
+          <w:tab w:val="left" w:pos="7328"/>
+          <w:tab w:val="left" w:pos="8244"/>
+          <w:tab w:val="left" w:pos="9160"/>
+          <w:tab w:val="left" w:pos="10076"/>
+          <w:tab w:val="left" w:pos="10992"/>
+          <w:tab w:val="left" w:pos="11908"/>
+          <w:tab w:val="left" w:pos="12824"/>
+          <w:tab w:val="left" w:pos="13740"/>
+          <w:tab w:val="left" w:pos="14656"/>
+        </w:tabs>
+        <w:spacing w:after="0" w:line="240" w:lineRule="auto"/>
+        <w:rPr>
+          <w:rFonts w:ascii="Verdana" w:eastAsia="Times New Roman" w:hAnsi="Verdana" w:cs="Courier New"/>
+          <w:sz w:val="20"/>
+          <w:szCs w:val="20"/>
+          <w:lang w:val="en-US"/>
+        </w:rPr>
+      </w:pPr>
+      <w:proofErr w:type="gramStart"/>
+      <w:r>
+        <w:rPr>
+          <w:rFonts w:ascii="Verdana" w:eastAsia="Times New Roman" w:hAnsi="Verdana" w:cs="Courier New"/>
+          <w:sz w:val="20"/>
+          <w:szCs w:val="20"/>
+          <w:lang w:val="en-US"/>
+        </w:rPr>
+        <w:t>its</w:t>
+      </w:r>
+      <w:proofErr w:type="gramEnd"/>
+      <w:r>
+        <w:rPr>
+          <w:rFonts w:ascii="Verdana" w:eastAsia="Times New Roman" w:hAnsi="Verdana" w:cs="Courier New"/>
+          <w:sz w:val="20"/>
+          <w:szCs w:val="20"/>
+          <w:lang w:val="en-US"/>
+        </w:rPr>
+        <w:t xml:space="preserve"> contribution to the net adhesion force, if any.</w:t>
+      </w:r>
+    </w:p>
+    <w:p>
+      <w:pPr>
+        <w:tabs>
+          <w:tab w:val="left" w:pos="916"/>
+          <w:tab w:val="left" w:pos="1832"/>
+          <w:tab w:val="left" w:pos="2748"/>
+          <w:tab w:val="left" w:pos="3664"/>
+          <w:tab w:val="left" w:pos="4580"/>
+          <w:tab w:val="left" w:pos="5496"/>
+          <w:tab w:val="left" w:pos="6412"/>
+          <w:tab w:val="left" w:pos="7328"/>
+          <w:tab w:val="left" w:pos="8244"/>
+          <w:tab w:val="left" w:pos="9160"/>
+          <w:tab w:val="left" w:pos="10076"/>
+          <w:tab w:val="left" w:pos="10992"/>
+          <w:tab w:val="left" w:pos="11908"/>
+          <w:tab w:val="left" w:pos="12824"/>
+          <w:tab w:val="left" w:pos="13740"/>
+          <w:tab w:val="left" w:pos="14656"/>
+        </w:tabs>
+        <w:spacing w:after="0" w:line="240" w:lineRule="auto"/>
+        <w:rPr>
+          <w:rFonts w:ascii="Verdana" w:eastAsia="Times New Roman" w:hAnsi="Verdana" w:cs="Courier New"/>
+          <w:sz w:val="20"/>
+          <w:szCs w:val="20"/>
+          <w:lang w:val="en-US"/>
+        </w:rPr>
+      </w:pPr>
+      <w:r>
+        <w:rPr>
+          <w:rFonts w:ascii="Verdana" w:eastAsia="Times New Roman" w:hAnsi="Verdana" w:cs="Courier New"/>
+          <w:sz w:val="20"/>
+          <w:szCs w:val="20"/>
+          <w:lang w:val="en-US"/>
+        </w:rPr>
+        <w:t xml:space="preserve">They present a nice experimental setup and results about the adhesion force of </w:t>
+      </w:r>
+    </w:p>
+    <w:p>
+      <w:pPr>
+        <w:tabs>
+          <w:tab w:val="left" w:pos="916"/>
+          <w:tab w:val="left" w:pos="1832"/>
+          <w:tab w:val="left" w:pos="2748"/>
+          <w:tab w:val="left" w:pos="3664"/>
+          <w:tab w:val="left" w:pos="4580"/>
+          <w:tab w:val="left" w:pos="5496"/>
+          <w:tab w:val="left" w:pos="6412"/>
+          <w:tab w:val="left" w:pos="7328"/>
+          <w:tab w:val="left" w:pos="8244"/>
+          <w:tab w:val="left" w:pos="9160"/>
+          <w:tab w:val="left" w:pos="10076"/>
+          <w:tab w:val="left" w:pos="10992"/>
+          <w:tab w:val="left" w:pos="11908"/>
+          <w:tab w:val="left" w:pos="12824"/>
+          <w:tab w:val="left" w:pos="13740"/>
+          <w:tab w:val="left" w:pos="14656"/>
+        </w:tabs>
+        <w:spacing w:after="0" w:line="240" w:lineRule="auto"/>
+        <w:rPr>
+          <w:rFonts w:ascii="Verdana" w:eastAsia="Times New Roman" w:hAnsi="Verdana" w:cs="Courier New"/>
+          <w:sz w:val="20"/>
+          <w:szCs w:val="20"/>
+          <w:lang w:val="en-US"/>
+        </w:rPr>
+      </w:pPr>
+      <w:proofErr w:type="gramStart"/>
+      <w:r>
+        <w:rPr>
+          <w:rFonts w:ascii="Verdana" w:eastAsia="Times New Roman" w:hAnsi="Verdana" w:cs="Courier New"/>
+          <w:sz w:val="20"/>
+          <w:szCs w:val="20"/>
+          <w:lang w:val="en-US"/>
+        </w:rPr>
+        <w:t>individual</w:t>
+      </w:r>
+      <w:proofErr w:type="gramEnd"/>
+      <w:r>
+        <w:rPr>
+          <w:rFonts w:ascii="Verdana" w:eastAsia="Times New Roman" w:hAnsi="Verdana" w:cs="Courier New"/>
+          <w:sz w:val="20"/>
+          <w:szCs w:val="20"/>
+          <w:lang w:val="en-US"/>
+        </w:rPr>
+        <w:t xml:space="preserve"> pads of a ladybug beetle in air and underwater conditions. The </w:t>
+      </w:r>
+    </w:p>
+    <w:p>
+      <w:pPr>
+        <w:tabs>
+          <w:tab w:val="left" w:pos="916"/>
+          <w:tab w:val="left" w:pos="1832"/>
+          <w:tab w:val="left" w:pos="2748"/>
+          <w:tab w:val="left" w:pos="3664"/>
+          <w:tab w:val="left" w:pos="4580"/>
+          <w:tab w:val="left" w:pos="5496"/>
+          <w:tab w:val="left" w:pos="6412"/>
+          <w:tab w:val="left" w:pos="7328"/>
+          <w:tab w:val="left" w:pos="8244"/>
+          <w:tab w:val="left" w:pos="9160"/>
+          <w:tab w:val="left" w:pos="10076"/>
+          <w:tab w:val="left" w:pos="10992"/>
+          <w:tab w:val="left" w:pos="11908"/>
+          <w:tab w:val="left" w:pos="12824"/>
+          <w:tab w:val="left" w:pos="13740"/>
+          <w:tab w:val="left" w:pos="14656"/>
+        </w:tabs>
+        <w:spacing w:after="0" w:line="240" w:lineRule="auto"/>
+        <w:rPr>
+          <w:rFonts w:ascii="Verdana" w:eastAsia="Times New Roman" w:hAnsi="Verdana" w:cs="Courier New"/>
+          <w:sz w:val="20"/>
+          <w:szCs w:val="20"/>
+          <w:lang w:val="en-US"/>
+        </w:rPr>
+      </w:pPr>
+      <w:proofErr w:type="gramStart"/>
+      <w:r>
+        <w:rPr>
+          <w:rFonts w:ascii="Verdana" w:eastAsia="Times New Roman" w:hAnsi="Verdana" w:cs="Courier New"/>
+          <w:sz w:val="20"/>
+          <w:szCs w:val="20"/>
+          <w:lang w:val="en-US"/>
+        </w:rPr>
+        <w:t>experiments</w:t>
+      </w:r>
+      <w:proofErr w:type="gramEnd"/>
+      <w:r>
+        <w:rPr>
+          <w:rFonts w:ascii="Verdana" w:eastAsia="Times New Roman" w:hAnsi="Verdana" w:cs="Courier New"/>
+          <w:sz w:val="20"/>
+          <w:szCs w:val="20"/>
+          <w:lang w:val="en-US"/>
+        </w:rPr>
+        <w:t xml:space="preserve"> were carried out on smooth hydrophilic and hydrophobic glass </w:t>
+      </w:r>
+    </w:p>
+    <w:p>
+      <w:pPr>
+        <w:tabs>
+          <w:tab w:val="left" w:pos="916"/>
+          <w:tab w:val="left" w:pos="1832"/>
+          <w:tab w:val="left" w:pos="2748"/>
+          <w:tab w:val="left" w:pos="3664"/>
+          <w:tab w:val="left" w:pos="4580"/>
+          <w:tab w:val="left" w:pos="5496"/>
+          <w:tab w:val="left" w:pos="6412"/>
+          <w:tab w:val="left" w:pos="7328"/>
+          <w:tab w:val="left" w:pos="8244"/>
+          <w:tab w:val="left" w:pos="9160"/>
+          <w:tab w:val="left" w:pos="10076"/>
+          <w:tab w:val="left" w:pos="10992"/>
+          <w:tab w:val="left" w:pos="11908"/>
+          <w:tab w:val="left" w:pos="12824"/>
+          <w:tab w:val="left" w:pos="13740"/>
+          <w:tab w:val="left" w:pos="14656"/>
+        </w:tabs>
+        <w:spacing w:after="0" w:line="240" w:lineRule="auto"/>
+        <w:rPr>
+          <w:rFonts w:ascii="Verdana" w:eastAsia="Times New Roman" w:hAnsi="Verdana" w:cs="Courier New"/>
+          <w:sz w:val="20"/>
+          <w:szCs w:val="20"/>
+          <w:lang w:val="en-US"/>
+        </w:rPr>
+      </w:pPr>
+      <w:proofErr w:type="gramStart"/>
+      <w:r>
+        <w:rPr>
+          <w:rFonts w:ascii="Verdana" w:eastAsia="Times New Roman" w:hAnsi="Verdana" w:cs="Courier New"/>
+          <w:sz w:val="20"/>
+          <w:szCs w:val="20"/>
+          <w:lang w:val="en-US"/>
+        </w:rPr>
+        <w:t>surfaces</w:t>
+      </w:r>
+      <w:proofErr w:type="gramEnd"/>
+      <w:r>
+        <w:rPr>
+          <w:rFonts w:ascii="Verdana" w:eastAsia="Times New Roman" w:hAnsi="Verdana" w:cs="Courier New"/>
+          <w:sz w:val="20"/>
+          <w:szCs w:val="20"/>
+          <w:lang w:val="en-US"/>
+        </w:rPr>
+        <w:t xml:space="preserve">. The overall experimental details and protocol are described well in </w:t>
+      </w:r>
+    </w:p>
+    <w:p>
+      <w:pPr>
+        <w:tabs>
+          <w:tab w:val="left" w:pos="916"/>
+          <w:tab w:val="left" w:pos="1832"/>
+          <w:tab w:val="left" w:pos="2748"/>
+          <w:tab w:val="left" w:pos="3664"/>
+          <w:tab w:val="left" w:pos="4580"/>
+          <w:tab w:val="left" w:pos="5496"/>
+          <w:tab w:val="left" w:pos="6412"/>
+          <w:tab w:val="left" w:pos="7328"/>
+          <w:tab w:val="left" w:pos="8244"/>
+          <w:tab w:val="left" w:pos="9160"/>
+          <w:tab w:val="left" w:pos="10076"/>
+          <w:tab w:val="left" w:pos="10992"/>
+          <w:tab w:val="left" w:pos="11908"/>
+          <w:tab w:val="left" w:pos="12824"/>
+          <w:tab w:val="left" w:pos="13740"/>
+          <w:tab w:val="left" w:pos="14656"/>
+        </w:tabs>
+        <w:spacing w:after="0" w:line="240" w:lineRule="auto"/>
+        <w:rPr>
+          <w:rFonts w:ascii="Verdana" w:eastAsia="Times New Roman" w:hAnsi="Verdana" w:cs="Courier New"/>
+          <w:sz w:val="20"/>
+          <w:szCs w:val="20"/>
+          <w:lang w:val="en-US"/>
+        </w:rPr>
+      </w:pPr>
+      <w:proofErr w:type="gramStart"/>
+      <w:r>
+        <w:rPr>
+          <w:rFonts w:ascii="Verdana" w:eastAsia="Times New Roman" w:hAnsi="Verdana" w:cs="Courier New"/>
+          <w:sz w:val="20"/>
+          <w:szCs w:val="20"/>
+          <w:lang w:val="en-US"/>
+        </w:rPr>
+        <w:t>details</w:t>
+      </w:r>
+      <w:proofErr w:type="gramEnd"/>
+      <w:r>
+        <w:rPr>
+          <w:rFonts w:ascii="Verdana" w:eastAsia="Times New Roman" w:hAnsi="Verdana" w:cs="Courier New"/>
+          <w:sz w:val="20"/>
+          <w:szCs w:val="20"/>
+          <w:lang w:val="en-US"/>
+        </w:rPr>
+        <w:t xml:space="preserve">. </w:t>
+      </w:r>
+    </w:p>
+    <w:p>
+      <w:pPr>
+        <w:tabs>
+          <w:tab w:val="left" w:pos="916"/>
+          <w:tab w:val="left" w:pos="1832"/>
+          <w:tab w:val="left" w:pos="2748"/>
+          <w:tab w:val="left" w:pos="3664"/>
+          <w:tab w:val="left" w:pos="4580"/>
+          <w:tab w:val="left" w:pos="5496"/>
+          <w:tab w:val="left" w:pos="6412"/>
+          <w:tab w:val="left" w:pos="7328"/>
+          <w:tab w:val="left" w:pos="8244"/>
+          <w:tab w:val="left" w:pos="9160"/>
+          <w:tab w:val="left" w:pos="10076"/>
+          <w:tab w:val="left" w:pos="10992"/>
+          <w:tab w:val="left" w:pos="11908"/>
+          <w:tab w:val="left" w:pos="12824"/>
+          <w:tab w:val="left" w:pos="13740"/>
+          <w:tab w:val="left" w:pos="14656"/>
+        </w:tabs>
+        <w:spacing w:after="0" w:line="240" w:lineRule="auto"/>
+        <w:rPr>
+          <w:rFonts w:ascii="Verdana" w:eastAsia="Times New Roman" w:hAnsi="Verdana" w:cs="Courier New"/>
+          <w:sz w:val="20"/>
+          <w:szCs w:val="20"/>
+          <w:lang w:val="en-US"/>
+        </w:rPr>
+      </w:pPr>
+      <w:r>
+        <w:rPr>
+          <w:rFonts w:ascii="Verdana" w:eastAsia="Times New Roman" w:hAnsi="Verdana" w:cs="Courier New"/>
+          <w:sz w:val="20"/>
+          <w:szCs w:val="20"/>
+          <w:lang w:val="en-US"/>
+        </w:rPr>
+        <w:t xml:space="preserve">In general, the manuscript reports a quite-well documented Literature and the </w:t>
+      </w:r>
+    </w:p>
+    <w:p>
+      <w:pPr>
+        <w:tabs>
+          <w:tab w:val="left" w:pos="916"/>
+          <w:tab w:val="left" w:pos="1832"/>
+          <w:tab w:val="left" w:pos="2748"/>
+          <w:tab w:val="left" w:pos="3664"/>
+          <w:tab w:val="left" w:pos="4580"/>
+          <w:tab w:val="left" w:pos="5496"/>
+          <w:tab w:val="left" w:pos="6412"/>
+          <w:tab w:val="left" w:pos="7328"/>
+          <w:tab w:val="left" w:pos="8244"/>
+          <w:tab w:val="left" w:pos="9160"/>
+          <w:tab w:val="left" w:pos="10076"/>
+          <w:tab w:val="left" w:pos="10992"/>
+          <w:tab w:val="left" w:pos="11908"/>
+          <w:tab w:val="left" w:pos="12824"/>
+          <w:tab w:val="left" w:pos="13740"/>
+          <w:tab w:val="left" w:pos="14656"/>
+        </w:tabs>
+        <w:spacing w:after="0" w:line="240" w:lineRule="auto"/>
+        <w:rPr>
+          <w:rFonts w:ascii="Verdana" w:eastAsia="Times New Roman" w:hAnsi="Verdana" w:cs="Courier New"/>
+          <w:sz w:val="20"/>
+          <w:szCs w:val="20"/>
+          <w:lang w:val="en-US"/>
+        </w:rPr>
+      </w:pPr>
+      <w:proofErr w:type="gramStart"/>
+      <w:r>
+        <w:rPr>
+          <w:rFonts w:ascii="Verdana" w:eastAsia="Times New Roman" w:hAnsi="Verdana" w:cs="Courier New"/>
+          <w:sz w:val="20"/>
+          <w:szCs w:val="20"/>
+          <w:lang w:val="en-US"/>
+        </w:rPr>
+        <w:t>experiments</w:t>
+      </w:r>
+      <w:proofErr w:type="gramEnd"/>
+      <w:r>
+        <w:rPr>
+          <w:rFonts w:ascii="Verdana" w:eastAsia="Times New Roman" w:hAnsi="Verdana" w:cs="Courier New"/>
+          <w:sz w:val="20"/>
+          <w:szCs w:val="20"/>
+          <w:lang w:val="en-US"/>
+        </w:rPr>
+        <w:t xml:space="preserve"> were well defined and carefully conducted. The work also includes </w:t>
+      </w:r>
+    </w:p>
+    <w:p>
+      <w:pPr>
+        <w:tabs>
+          <w:tab w:val="left" w:pos="916"/>
+          <w:tab w:val="left" w:pos="1832"/>
+          <w:tab w:val="left" w:pos="2748"/>
+          <w:tab w:val="left" w:pos="3664"/>
+          <w:tab w:val="left" w:pos="4580"/>
+          <w:tab w:val="left" w:pos="5496"/>
+          <w:tab w:val="left" w:pos="6412"/>
+          <w:tab w:val="left" w:pos="7328"/>
+          <w:tab w:val="left" w:pos="8244"/>
+          <w:tab w:val="left" w:pos="9160"/>
+          <w:tab w:val="left" w:pos="10076"/>
+          <w:tab w:val="left" w:pos="10992"/>
+          <w:tab w:val="left" w:pos="11908"/>
+          <w:tab w:val="left" w:pos="12824"/>
+          <w:tab w:val="left" w:pos="13740"/>
+          <w:tab w:val="left" w:pos="14656"/>
+        </w:tabs>
+        <w:spacing w:after="0" w:line="240" w:lineRule="auto"/>
+        <w:rPr>
+          <w:rFonts w:ascii="Verdana" w:eastAsia="Times New Roman" w:hAnsi="Verdana" w:cs="Courier New"/>
+          <w:sz w:val="20"/>
+          <w:szCs w:val="20"/>
+          <w:lang w:val="en-US"/>
+        </w:rPr>
+      </w:pPr>
+      <w:proofErr w:type="gramStart"/>
+      <w:r>
+        <w:rPr>
+          <w:rFonts w:ascii="Verdana" w:eastAsia="Times New Roman" w:hAnsi="Verdana" w:cs="Courier New"/>
+          <w:sz w:val="20"/>
+          <w:szCs w:val="20"/>
+          <w:lang w:val="en-US"/>
+        </w:rPr>
+        <w:t>good</w:t>
+      </w:r>
+      <w:proofErr w:type="gramEnd"/>
+      <w:r>
+        <w:rPr>
+          <w:rFonts w:ascii="Verdana" w:eastAsia="Times New Roman" w:hAnsi="Verdana" w:cs="Courier New"/>
+          <w:sz w:val="20"/>
+          <w:szCs w:val="20"/>
+          <w:lang w:val="en-US"/>
+        </w:rPr>
+        <w:t xml:space="preserve"> statistical treatments of results.</w:t>
+      </w:r>
+    </w:p>
+    <w:p>
+      <w:pPr>
+        <w:tabs>
+          <w:tab w:val="left" w:pos="916"/>
+          <w:tab w:val="left" w:pos="1832"/>
+          <w:tab w:val="left" w:pos="2748"/>
+          <w:tab w:val="left" w:pos="3664"/>
+          <w:tab w:val="left" w:pos="4580"/>
+          <w:tab w:val="left" w:pos="5496"/>
+          <w:tab w:val="left" w:pos="6412"/>
+          <w:tab w:val="left" w:pos="7328"/>
+          <w:tab w:val="left" w:pos="8244"/>
+          <w:tab w:val="left" w:pos="9160"/>
+          <w:tab w:val="left" w:pos="10076"/>
+          <w:tab w:val="left" w:pos="10992"/>
+          <w:tab w:val="left" w:pos="11908"/>
+          <w:tab w:val="left" w:pos="12824"/>
+          <w:tab w:val="left" w:pos="13740"/>
+          <w:tab w:val="left" w:pos="14656"/>
+        </w:tabs>
+        <w:spacing w:after="0" w:line="240" w:lineRule="auto"/>
+        <w:rPr>
+          <w:rFonts w:ascii="Verdana" w:eastAsia="Times New Roman" w:hAnsi="Verdana" w:cs="Courier New"/>
+          <w:sz w:val="20"/>
+          <w:szCs w:val="20"/>
+          <w:lang w:val="en-US"/>
+        </w:rPr>
+      </w:pPr>
+      <w:r>
+        <w:rPr>
+          <w:rFonts w:ascii="Verdana" w:eastAsia="Times New Roman" w:hAnsi="Verdana" w:cs="Courier New"/>
+          <w:sz w:val="20"/>
+          <w:szCs w:val="20"/>
+          <w:lang w:val="en-US"/>
+        </w:rPr>
+        <w:t xml:space="preserve">To my opinion, this paper does meet the standards of the Journal of </w:t>
+      </w:r>
+    </w:p>
+    <w:p>
+      <w:pPr>
+        <w:tabs>
+          <w:tab w:val="left" w:pos="916"/>
+          <w:tab w:val="left" w:pos="1832"/>
+          <w:tab w:val="left" w:pos="2748"/>
+          <w:tab w:val="left" w:pos="3664"/>
+          <w:tab w:val="left" w:pos="4580"/>
+          <w:tab w:val="left" w:pos="5496"/>
+          <w:tab w:val="left" w:pos="6412"/>
+          <w:tab w:val="left" w:pos="7328"/>
+          <w:tab w:val="left" w:pos="8244"/>
+          <w:tab w:val="left" w:pos="9160"/>
+          <w:tab w:val="left" w:pos="10076"/>
+          <w:tab w:val="left" w:pos="10992"/>
+          <w:tab w:val="left" w:pos="11908"/>
+          <w:tab w:val="left" w:pos="12824"/>
+          <w:tab w:val="left" w:pos="13740"/>
+          <w:tab w:val="left" w:pos="14656"/>
+        </w:tabs>
+        <w:spacing w:after="0" w:line="240" w:lineRule="auto"/>
+        <w:rPr>
+          <w:rFonts w:ascii="Verdana" w:eastAsia="Times New Roman" w:hAnsi="Verdana" w:cs="Courier New"/>
+          <w:sz w:val="20"/>
+          <w:szCs w:val="20"/>
+          <w:lang w:val="en-US"/>
+        </w:rPr>
+      </w:pPr>
+      <w:r>
+        <w:rPr>
+          <w:rFonts w:ascii="Verdana" w:eastAsia="Times New Roman" w:hAnsi="Verdana" w:cs="Courier New"/>
+          <w:sz w:val="20"/>
+          <w:szCs w:val="20"/>
+          <w:lang w:val="en-US"/>
+        </w:rPr>
+        <w:t xml:space="preserve">Experimental Biology after addressing the following questions (along the </w:t>
+      </w:r>
+    </w:p>
+    <w:p>
+      <w:pPr>
+        <w:tabs>
+          <w:tab w:val="left" w:pos="916"/>
+          <w:tab w:val="left" w:pos="1832"/>
+          <w:tab w:val="left" w:pos="2748"/>
+          <w:tab w:val="left" w:pos="3664"/>
+          <w:tab w:val="left" w:pos="4580"/>
+          <w:tab w:val="left" w:pos="5496"/>
+          <w:tab w:val="left" w:pos="6412"/>
+          <w:tab w:val="left" w:pos="7328"/>
+          <w:tab w:val="left" w:pos="8244"/>
+          <w:tab w:val="left" w:pos="9160"/>
+          <w:tab w:val="left" w:pos="10076"/>
+          <w:tab w:val="left" w:pos="10992"/>
+          <w:tab w:val="left" w:pos="11908"/>
+          <w:tab w:val="left" w:pos="12824"/>
+          <w:tab w:val="left" w:pos="13740"/>
+          <w:tab w:val="left" w:pos="14656"/>
+        </w:tabs>
+        <w:spacing w:after="0" w:line="240" w:lineRule="auto"/>
+        <w:rPr>
+          <w:rFonts w:ascii="Verdana" w:eastAsia="Times New Roman" w:hAnsi="Verdana" w:cs="Courier New"/>
+          <w:sz w:val="20"/>
+          <w:szCs w:val="20"/>
+          <w:lang w:val="en-US"/>
+        </w:rPr>
+      </w:pPr>
+      <w:proofErr w:type="gramStart"/>
+      <w:r>
+        <w:rPr>
+          <w:rFonts w:ascii="Verdana" w:eastAsia="Times New Roman" w:hAnsi="Verdana" w:cs="Courier New"/>
+          <w:sz w:val="20"/>
+          <w:szCs w:val="20"/>
+          <w:lang w:val="en-US"/>
+        </w:rPr>
+        <w:t>manuscript</w:t>
+      </w:r>
+      <w:proofErr w:type="gramEnd"/>
+      <w:r>
+        <w:rPr>
+          <w:rFonts w:ascii="Verdana" w:eastAsia="Times New Roman" w:hAnsi="Verdana" w:cs="Courier New"/>
+          <w:sz w:val="20"/>
+          <w:szCs w:val="20"/>
+          <w:lang w:val="en-US"/>
+        </w:rPr>
+        <w:t xml:space="preserve">) in order to improve the manuscript before being published: </w:t>
+      </w:r>
+    </w:p>
+    <w:p>
+      <w:pPr>
+        <w:tabs>
+          <w:tab w:val="left" w:pos="916"/>
+          <w:tab w:val="left" w:pos="1832"/>
+          <w:tab w:val="left" w:pos="2748"/>
+          <w:tab w:val="left" w:pos="3664"/>
+          <w:tab w:val="left" w:pos="4580"/>
+          <w:tab w:val="left" w:pos="5496"/>
+          <w:tab w:val="left" w:pos="6412"/>
+          <w:tab w:val="left" w:pos="7328"/>
+          <w:tab w:val="left" w:pos="8244"/>
+          <w:tab w:val="left" w:pos="9160"/>
+          <w:tab w:val="left" w:pos="10076"/>
+          <w:tab w:val="left" w:pos="10992"/>
+          <w:tab w:val="left" w:pos="11908"/>
+          <w:tab w:val="left" w:pos="12824"/>
+          <w:tab w:val="left" w:pos="13740"/>
+          <w:tab w:val="left" w:pos="14656"/>
+        </w:tabs>
+        <w:spacing w:after="0" w:line="240" w:lineRule="auto"/>
+        <w:rPr>
+          <w:rFonts w:ascii="Verdana" w:eastAsia="Times New Roman" w:hAnsi="Verdana" w:cs="Courier New"/>
+          <w:sz w:val="20"/>
+          <w:szCs w:val="20"/>
+          <w:lang w:val="en-US"/>
+        </w:rPr>
+      </w:pPr>
+      <w:r>
+        <w:rPr>
+          <w:rFonts w:ascii="Verdana" w:eastAsia="Times New Roman" w:hAnsi="Verdana" w:cs="Courier New"/>
+          <w:sz w:val="20"/>
+          <w:szCs w:val="20"/>
+          <w:lang w:val="en-US"/>
+        </w:rPr>
+        <w:t>•</w:t>
+      </w:r>
+      <w:r>
+        <w:rPr>
+          <w:rFonts w:ascii="Verdana" w:eastAsia="Times New Roman" w:hAnsi="Verdana" w:cs="Courier New"/>
+          <w:sz w:val="20"/>
+          <w:szCs w:val="20"/>
+          <w:lang w:val="en-US"/>
+        </w:rPr>
+        <w:tab/>
+        <w:t xml:space="preserve">The authors detailed well the adhesion of the attachment system onto </w:t>
+      </w:r>
+    </w:p>
+    <w:p>
+      <w:pPr>
+        <w:tabs>
+          <w:tab w:val="left" w:pos="916"/>
+          <w:tab w:val="left" w:pos="1832"/>
+          <w:tab w:val="left" w:pos="2748"/>
+          <w:tab w:val="left" w:pos="3664"/>
+          <w:tab w:val="left" w:pos="4580"/>
+          <w:tab w:val="left" w:pos="5496"/>
+          <w:tab w:val="left" w:pos="6412"/>
+          <w:tab w:val="left" w:pos="7328"/>
+          <w:tab w:val="left" w:pos="8244"/>
+          <w:tab w:val="left" w:pos="9160"/>
+          <w:tab w:val="left" w:pos="10076"/>
+          <w:tab w:val="left" w:pos="10992"/>
+          <w:tab w:val="left" w:pos="11908"/>
+          <w:tab w:val="left" w:pos="12824"/>
+          <w:tab w:val="left" w:pos="13740"/>
+          <w:tab w:val="left" w:pos="14656"/>
+        </w:tabs>
+        <w:spacing w:after="0" w:line="240" w:lineRule="auto"/>
+        <w:rPr>
+          <w:rFonts w:ascii="Verdana" w:eastAsia="Times New Roman" w:hAnsi="Verdana" w:cs="Courier New"/>
+          <w:sz w:val="20"/>
+          <w:szCs w:val="20"/>
+          <w:lang w:val="en-US"/>
+        </w:rPr>
+      </w:pPr>
+      <w:proofErr w:type="gramStart"/>
+      <w:r>
+        <w:rPr>
+          <w:rFonts w:ascii="Verdana" w:eastAsia="Times New Roman" w:hAnsi="Verdana" w:cs="Courier New"/>
+          <w:sz w:val="20"/>
+          <w:szCs w:val="20"/>
+          <w:lang w:val="en-US"/>
+        </w:rPr>
+        <w:t>smooth</w:t>
+      </w:r>
+      <w:proofErr w:type="gramEnd"/>
+      <w:r>
+        <w:rPr>
+          <w:rFonts w:ascii="Verdana" w:eastAsia="Times New Roman" w:hAnsi="Verdana" w:cs="Courier New"/>
+          <w:sz w:val="20"/>
+          <w:szCs w:val="20"/>
+          <w:lang w:val="en-US"/>
+        </w:rPr>
+        <w:t xml:space="preserve"> hydrophilic and hydrophobic glass surfaces. Could they comment on the </w:t>
+      </w:r>
+    </w:p>
+    <w:p>
+      <w:pPr>
+        <w:tabs>
+          <w:tab w:val="left" w:pos="916"/>
+          <w:tab w:val="left" w:pos="1832"/>
+          <w:tab w:val="left" w:pos="2748"/>
+          <w:tab w:val="left" w:pos="3664"/>
+          <w:tab w:val="left" w:pos="4580"/>
+          <w:tab w:val="left" w:pos="5496"/>
+          <w:tab w:val="left" w:pos="6412"/>
+          <w:tab w:val="left" w:pos="7328"/>
+          <w:tab w:val="left" w:pos="8244"/>
+          <w:tab w:val="left" w:pos="9160"/>
+          <w:tab w:val="left" w:pos="10076"/>
+          <w:tab w:val="left" w:pos="10992"/>
+          <w:tab w:val="left" w:pos="11908"/>
+          <w:tab w:val="left" w:pos="12824"/>
+          <w:tab w:val="left" w:pos="13740"/>
+          <w:tab w:val="left" w:pos="14656"/>
+        </w:tabs>
+        <w:spacing w:after="0" w:line="240" w:lineRule="auto"/>
+        <w:rPr>
+          <w:rFonts w:ascii="Verdana" w:eastAsia="Times New Roman" w:hAnsi="Verdana" w:cs="Courier New"/>
+          <w:sz w:val="20"/>
+          <w:szCs w:val="20"/>
+          <w:lang w:val="en-US"/>
+        </w:rPr>
+      </w:pPr>
+      <w:proofErr w:type="gramStart"/>
+      <w:r>
+        <w:rPr>
+          <w:rFonts w:ascii="Verdana" w:eastAsia="Times New Roman" w:hAnsi="Verdana" w:cs="Courier New"/>
+          <w:sz w:val="20"/>
+          <w:szCs w:val="20"/>
+          <w:lang w:val="en-US"/>
+        </w:rPr>
+        <w:t>potential</w:t>
+      </w:r>
+      <w:proofErr w:type="gramEnd"/>
+      <w:r>
+        <w:rPr>
+          <w:rFonts w:ascii="Verdana" w:eastAsia="Times New Roman" w:hAnsi="Verdana" w:cs="Courier New"/>
+          <w:sz w:val="20"/>
+          <w:szCs w:val="20"/>
+          <w:lang w:val="en-US"/>
+        </w:rPr>
+        <w:t xml:space="preserve"> role of substrate topography?</w:t>
+      </w:r>
+    </w:p>
+    <w:p>
+      <w:pPr>
+        <w:tabs>
+          <w:tab w:val="left" w:pos="916"/>
+          <w:tab w:val="left" w:pos="1832"/>
+          <w:tab w:val="left" w:pos="2748"/>
+          <w:tab w:val="left" w:pos="3664"/>
+          <w:tab w:val="left" w:pos="4580"/>
+          <w:tab w:val="left" w:pos="5496"/>
+          <w:tab w:val="left" w:pos="6412"/>
+          <w:tab w:val="left" w:pos="7328"/>
+          <w:tab w:val="left" w:pos="8244"/>
+          <w:tab w:val="left" w:pos="9160"/>
+          <w:tab w:val="left" w:pos="10076"/>
+          <w:tab w:val="left" w:pos="10992"/>
+          <w:tab w:val="left" w:pos="11908"/>
+          <w:tab w:val="left" w:pos="12824"/>
+          <w:tab w:val="left" w:pos="13740"/>
+          <w:tab w:val="left" w:pos="14656"/>
+        </w:tabs>
+        <w:spacing w:after="0" w:line="240" w:lineRule="auto"/>
+        <w:rPr>
+          <w:rFonts w:ascii="Verdana" w:eastAsia="Times New Roman" w:hAnsi="Verdana" w:cs="Courier New"/>
+          <w:color w:val="FF0000"/>
+          <w:sz w:val="20"/>
+          <w:szCs w:val="20"/>
+          <w:lang w:val="en-US"/>
+        </w:rPr>
+      </w:pPr>
+      <w:r>
+        <w:rPr>
+          <w:rFonts w:ascii="Verdana" w:eastAsia="Times New Roman" w:hAnsi="Verdana" w:cs="Courier New"/>
+          <w:color w:val="FF0000"/>
+          <w:sz w:val="20"/>
+          <w:szCs w:val="20"/>
+          <w:lang w:val="en-US"/>
+        </w:rPr>
+        <w:t xml:space="preserve">Capillary adhesion is expected to depend on the length scales of surface roughness. If the roughness amplitude is greater than the fluid thickness, </w:t>
+      </w:r>
+      <w:r>
+        <w:rPr>
+          <w:rFonts w:ascii="Verdana" w:eastAsia="Times New Roman" w:hAnsi="Verdana" w:cs="Courier New"/>
+          <w:color w:val="FF0000"/>
+          <w:sz w:val="20"/>
+          <w:szCs w:val="20"/>
+          <w:lang w:val="en-US"/>
+        </w:rPr>
+        <w:t>the fluid will get soaked inside the crevices</w:t>
+      </w:r>
+      <w:r>
+        <w:rPr>
+          <w:rFonts w:ascii="Verdana" w:eastAsia="Times New Roman" w:hAnsi="Verdana" w:cs="Courier New"/>
+          <w:color w:val="FF0000"/>
+          <w:sz w:val="20"/>
+          <w:szCs w:val="20"/>
+          <w:lang w:val="en-US"/>
+        </w:rPr>
+        <w:t xml:space="preserve"> and prevent capillary adhesion. But for smaller roughness amplitudes, the fluid should just wet the surface while maintaining a capillary bridge between the hair and surface. In such a scenario, adhesion should be high and similar to a smooth hydrophilic surface.</w:t>
+      </w:r>
       <w:bookmarkStart w:id="0" w:name="_GoBack"/>
       <w:bookmarkEnd w:id="0"/>
     </w:p>
@@ -72,861 +987,6 @@
           <w:lang w:val="en-US"/>
         </w:rPr>
       </w:pPr>
-    </w:p>
-    <w:p>
-      <w:pPr>
-        <w:tabs>
-          <w:tab w:val="left" w:pos="916"/>
-          <w:tab w:val="left" w:pos="1832"/>
-          <w:tab w:val="left" w:pos="2748"/>
-          <w:tab w:val="left" w:pos="3664"/>
-          <w:tab w:val="left" w:pos="4580"/>
-          <w:tab w:val="left" w:pos="5496"/>
-          <w:tab w:val="left" w:pos="6412"/>
-          <w:tab w:val="left" w:pos="7328"/>
-          <w:tab w:val="left" w:pos="8244"/>
-          <w:tab w:val="left" w:pos="9160"/>
-          <w:tab w:val="left" w:pos="10076"/>
-          <w:tab w:val="left" w:pos="10992"/>
-          <w:tab w:val="left" w:pos="11908"/>
-          <w:tab w:val="left" w:pos="12824"/>
-          <w:tab w:val="left" w:pos="13740"/>
-          <w:tab w:val="left" w:pos="14656"/>
-        </w:tabs>
-        <w:spacing w:after="0" w:line="240" w:lineRule="auto"/>
-        <w:rPr>
-          <w:rFonts w:ascii="Verdana" w:eastAsia="Times New Roman" w:hAnsi="Verdana" w:cs="Courier New"/>
-          <w:sz w:val="20"/>
-          <w:szCs w:val="20"/>
-          <w:lang w:val="en-US"/>
-        </w:rPr>
-      </w:pPr>
-      <w:r>
-        <w:rPr>
-          <w:rFonts w:ascii="Verdana" w:eastAsia="Times New Roman" w:hAnsi="Verdana" w:cs="Courier New"/>
-          <w:sz w:val="20"/>
-          <w:szCs w:val="20"/>
-          <w:lang w:val="en-US"/>
-        </w:rPr>
-        <w:t xml:space="preserve">Sudersan and co-authors have submitted an interesting manuscript on the </w:t>
-      </w:r>
-    </w:p>
-    <w:p>
-      <w:pPr>
-        <w:tabs>
-          <w:tab w:val="left" w:pos="916"/>
-          <w:tab w:val="left" w:pos="1832"/>
-          <w:tab w:val="left" w:pos="2748"/>
-          <w:tab w:val="left" w:pos="3664"/>
-          <w:tab w:val="left" w:pos="4580"/>
-          <w:tab w:val="left" w:pos="5496"/>
-          <w:tab w:val="left" w:pos="6412"/>
-          <w:tab w:val="left" w:pos="7328"/>
-          <w:tab w:val="left" w:pos="8244"/>
-          <w:tab w:val="left" w:pos="9160"/>
-          <w:tab w:val="left" w:pos="10076"/>
-          <w:tab w:val="left" w:pos="10992"/>
-          <w:tab w:val="left" w:pos="11908"/>
-          <w:tab w:val="left" w:pos="12824"/>
-          <w:tab w:val="left" w:pos="13740"/>
-          <w:tab w:val="left" w:pos="14656"/>
-        </w:tabs>
-        <w:spacing w:after="0" w:line="240" w:lineRule="auto"/>
-        <w:rPr>
-          <w:rFonts w:ascii="Verdana" w:eastAsia="Times New Roman" w:hAnsi="Verdana" w:cs="Courier New"/>
-          <w:sz w:val="20"/>
-          <w:szCs w:val="20"/>
-          <w:lang w:val="en-US"/>
-        </w:rPr>
-      </w:pPr>
-      <w:proofErr w:type="gramStart"/>
-      <w:r>
-        <w:rPr>
-          <w:rFonts w:ascii="Verdana" w:eastAsia="Times New Roman" w:hAnsi="Verdana" w:cs="Courier New"/>
-          <w:sz w:val="20"/>
-          <w:szCs w:val="20"/>
-          <w:lang w:val="en-US"/>
-        </w:rPr>
-        <w:t>understanding</w:t>
-      </w:r>
-      <w:proofErr w:type="gramEnd"/>
-      <w:r>
-        <w:rPr>
-          <w:rFonts w:ascii="Verdana" w:eastAsia="Times New Roman" w:hAnsi="Verdana" w:cs="Courier New"/>
-          <w:sz w:val="20"/>
-          <w:szCs w:val="20"/>
-          <w:lang w:val="en-US"/>
-        </w:rPr>
-        <w:t xml:space="preserve"> of underwater adhesion seen in terrestrial insects with hairy </w:t>
-      </w:r>
-    </w:p>
-    <w:p>
-      <w:pPr>
-        <w:tabs>
-          <w:tab w:val="left" w:pos="916"/>
-          <w:tab w:val="left" w:pos="1832"/>
-          <w:tab w:val="left" w:pos="2748"/>
-          <w:tab w:val="left" w:pos="3664"/>
-          <w:tab w:val="left" w:pos="4580"/>
-          <w:tab w:val="left" w:pos="5496"/>
-          <w:tab w:val="left" w:pos="6412"/>
-          <w:tab w:val="left" w:pos="7328"/>
-          <w:tab w:val="left" w:pos="8244"/>
-          <w:tab w:val="left" w:pos="9160"/>
-          <w:tab w:val="left" w:pos="10076"/>
-          <w:tab w:val="left" w:pos="10992"/>
-          <w:tab w:val="left" w:pos="11908"/>
-          <w:tab w:val="left" w:pos="12824"/>
-          <w:tab w:val="left" w:pos="13740"/>
-          <w:tab w:val="left" w:pos="14656"/>
-        </w:tabs>
-        <w:spacing w:after="0" w:line="240" w:lineRule="auto"/>
-        <w:rPr>
-          <w:rFonts w:ascii="Verdana" w:eastAsia="Times New Roman" w:hAnsi="Verdana" w:cs="Courier New"/>
-          <w:sz w:val="20"/>
-          <w:szCs w:val="20"/>
-          <w:lang w:val="en-US"/>
-        </w:rPr>
-      </w:pPr>
-      <w:proofErr w:type="gramStart"/>
-      <w:r>
-        <w:rPr>
-          <w:rFonts w:ascii="Verdana" w:eastAsia="Times New Roman" w:hAnsi="Verdana" w:cs="Courier New"/>
-          <w:sz w:val="20"/>
-          <w:szCs w:val="20"/>
-          <w:lang w:val="en-US"/>
-        </w:rPr>
-        <w:t>pads</w:t>
-      </w:r>
-      <w:proofErr w:type="gramEnd"/>
-      <w:r>
-        <w:rPr>
-          <w:rFonts w:ascii="Verdana" w:eastAsia="Times New Roman" w:hAnsi="Verdana" w:cs="Courier New"/>
-          <w:sz w:val="20"/>
-          <w:szCs w:val="20"/>
-          <w:lang w:val="en-US"/>
-        </w:rPr>
-        <w:t xml:space="preserve">. So far, it remains unclear if an air bubble is necessary for adhesion and </w:t>
-      </w:r>
-    </w:p>
-    <w:p>
-      <w:pPr>
-        <w:tabs>
-          <w:tab w:val="left" w:pos="916"/>
-          <w:tab w:val="left" w:pos="1832"/>
-          <w:tab w:val="left" w:pos="2748"/>
-          <w:tab w:val="left" w:pos="3664"/>
-          <w:tab w:val="left" w:pos="4580"/>
-          <w:tab w:val="left" w:pos="5496"/>
-          <w:tab w:val="left" w:pos="6412"/>
-          <w:tab w:val="left" w:pos="7328"/>
-          <w:tab w:val="left" w:pos="8244"/>
-          <w:tab w:val="left" w:pos="9160"/>
-          <w:tab w:val="left" w:pos="10076"/>
-          <w:tab w:val="left" w:pos="10992"/>
-          <w:tab w:val="left" w:pos="11908"/>
-          <w:tab w:val="left" w:pos="12824"/>
-          <w:tab w:val="left" w:pos="13740"/>
-          <w:tab w:val="left" w:pos="14656"/>
-        </w:tabs>
-        <w:spacing w:after="0" w:line="240" w:lineRule="auto"/>
-        <w:rPr>
-          <w:rFonts w:ascii="Verdana" w:eastAsia="Times New Roman" w:hAnsi="Verdana" w:cs="Courier New"/>
-          <w:sz w:val="20"/>
-          <w:szCs w:val="20"/>
-          <w:lang w:val="en-US"/>
-        </w:rPr>
-      </w:pPr>
-      <w:proofErr w:type="gramStart"/>
-      <w:r>
-        <w:rPr>
-          <w:rFonts w:ascii="Verdana" w:eastAsia="Times New Roman" w:hAnsi="Verdana" w:cs="Courier New"/>
-          <w:sz w:val="20"/>
-          <w:szCs w:val="20"/>
-          <w:lang w:val="en-US"/>
-        </w:rPr>
-        <w:t>its</w:t>
-      </w:r>
-      <w:proofErr w:type="gramEnd"/>
-      <w:r>
-        <w:rPr>
-          <w:rFonts w:ascii="Verdana" w:eastAsia="Times New Roman" w:hAnsi="Verdana" w:cs="Courier New"/>
-          <w:sz w:val="20"/>
-          <w:szCs w:val="20"/>
-          <w:lang w:val="en-US"/>
-        </w:rPr>
-        <w:t xml:space="preserve"> contribution to the net adhesion force, if any.</w:t>
-      </w:r>
-    </w:p>
-    <w:p>
-      <w:pPr>
-        <w:tabs>
-          <w:tab w:val="left" w:pos="916"/>
-          <w:tab w:val="left" w:pos="1832"/>
-          <w:tab w:val="left" w:pos="2748"/>
-          <w:tab w:val="left" w:pos="3664"/>
-          <w:tab w:val="left" w:pos="4580"/>
-          <w:tab w:val="left" w:pos="5496"/>
-          <w:tab w:val="left" w:pos="6412"/>
-          <w:tab w:val="left" w:pos="7328"/>
-          <w:tab w:val="left" w:pos="8244"/>
-          <w:tab w:val="left" w:pos="9160"/>
-          <w:tab w:val="left" w:pos="10076"/>
-          <w:tab w:val="left" w:pos="10992"/>
-          <w:tab w:val="left" w:pos="11908"/>
-          <w:tab w:val="left" w:pos="12824"/>
-          <w:tab w:val="left" w:pos="13740"/>
-          <w:tab w:val="left" w:pos="14656"/>
-        </w:tabs>
-        <w:spacing w:after="0" w:line="240" w:lineRule="auto"/>
-        <w:rPr>
-          <w:rFonts w:ascii="Verdana" w:eastAsia="Times New Roman" w:hAnsi="Verdana" w:cs="Courier New"/>
-          <w:sz w:val="20"/>
-          <w:szCs w:val="20"/>
-          <w:lang w:val="en-US"/>
-        </w:rPr>
-      </w:pPr>
-      <w:r>
-        <w:rPr>
-          <w:rFonts w:ascii="Verdana" w:eastAsia="Times New Roman" w:hAnsi="Verdana" w:cs="Courier New"/>
-          <w:sz w:val="20"/>
-          <w:szCs w:val="20"/>
-          <w:lang w:val="en-US"/>
-        </w:rPr>
-        <w:t xml:space="preserve">They present a nice experimental setup and results about the adhesion force of </w:t>
-      </w:r>
-    </w:p>
-    <w:p>
-      <w:pPr>
-        <w:tabs>
-          <w:tab w:val="left" w:pos="916"/>
-          <w:tab w:val="left" w:pos="1832"/>
-          <w:tab w:val="left" w:pos="2748"/>
-          <w:tab w:val="left" w:pos="3664"/>
-          <w:tab w:val="left" w:pos="4580"/>
-          <w:tab w:val="left" w:pos="5496"/>
-          <w:tab w:val="left" w:pos="6412"/>
-          <w:tab w:val="left" w:pos="7328"/>
-          <w:tab w:val="left" w:pos="8244"/>
-          <w:tab w:val="left" w:pos="9160"/>
-          <w:tab w:val="left" w:pos="10076"/>
-          <w:tab w:val="left" w:pos="10992"/>
-          <w:tab w:val="left" w:pos="11908"/>
-          <w:tab w:val="left" w:pos="12824"/>
-          <w:tab w:val="left" w:pos="13740"/>
-          <w:tab w:val="left" w:pos="14656"/>
-        </w:tabs>
-        <w:spacing w:after="0" w:line="240" w:lineRule="auto"/>
-        <w:rPr>
-          <w:rFonts w:ascii="Verdana" w:eastAsia="Times New Roman" w:hAnsi="Verdana" w:cs="Courier New"/>
-          <w:sz w:val="20"/>
-          <w:szCs w:val="20"/>
-          <w:lang w:val="en-US"/>
-        </w:rPr>
-      </w:pPr>
-      <w:proofErr w:type="gramStart"/>
-      <w:r>
-        <w:rPr>
-          <w:rFonts w:ascii="Verdana" w:eastAsia="Times New Roman" w:hAnsi="Verdana" w:cs="Courier New"/>
-          <w:sz w:val="20"/>
-          <w:szCs w:val="20"/>
-          <w:lang w:val="en-US"/>
-        </w:rPr>
-        <w:t>individual</w:t>
-      </w:r>
-      <w:proofErr w:type="gramEnd"/>
-      <w:r>
-        <w:rPr>
-          <w:rFonts w:ascii="Verdana" w:eastAsia="Times New Roman" w:hAnsi="Verdana" w:cs="Courier New"/>
-          <w:sz w:val="20"/>
-          <w:szCs w:val="20"/>
-          <w:lang w:val="en-US"/>
-        </w:rPr>
-        <w:t xml:space="preserve"> pads of a ladybug beetle in air and underwater conditions. The </w:t>
-      </w:r>
-    </w:p>
-    <w:p>
-      <w:pPr>
-        <w:tabs>
-          <w:tab w:val="left" w:pos="916"/>
-          <w:tab w:val="left" w:pos="1832"/>
-          <w:tab w:val="left" w:pos="2748"/>
-          <w:tab w:val="left" w:pos="3664"/>
-          <w:tab w:val="left" w:pos="4580"/>
-          <w:tab w:val="left" w:pos="5496"/>
-          <w:tab w:val="left" w:pos="6412"/>
-          <w:tab w:val="left" w:pos="7328"/>
-          <w:tab w:val="left" w:pos="8244"/>
-          <w:tab w:val="left" w:pos="9160"/>
-          <w:tab w:val="left" w:pos="10076"/>
-          <w:tab w:val="left" w:pos="10992"/>
-          <w:tab w:val="left" w:pos="11908"/>
-          <w:tab w:val="left" w:pos="12824"/>
-          <w:tab w:val="left" w:pos="13740"/>
-          <w:tab w:val="left" w:pos="14656"/>
-        </w:tabs>
-        <w:spacing w:after="0" w:line="240" w:lineRule="auto"/>
-        <w:rPr>
-          <w:rFonts w:ascii="Verdana" w:eastAsia="Times New Roman" w:hAnsi="Verdana" w:cs="Courier New"/>
-          <w:sz w:val="20"/>
-          <w:szCs w:val="20"/>
-          <w:lang w:val="en-US"/>
-        </w:rPr>
-      </w:pPr>
-      <w:proofErr w:type="gramStart"/>
-      <w:r>
-        <w:rPr>
-          <w:rFonts w:ascii="Verdana" w:eastAsia="Times New Roman" w:hAnsi="Verdana" w:cs="Courier New"/>
-          <w:sz w:val="20"/>
-          <w:szCs w:val="20"/>
-          <w:lang w:val="en-US"/>
-        </w:rPr>
-        <w:t>experiments</w:t>
-      </w:r>
-      <w:proofErr w:type="gramEnd"/>
-      <w:r>
-        <w:rPr>
-          <w:rFonts w:ascii="Verdana" w:eastAsia="Times New Roman" w:hAnsi="Verdana" w:cs="Courier New"/>
-          <w:sz w:val="20"/>
-          <w:szCs w:val="20"/>
-          <w:lang w:val="en-US"/>
-        </w:rPr>
-        <w:t xml:space="preserve"> were carried out on smooth hydrophilic and hydrophobic glass </w:t>
-      </w:r>
-    </w:p>
-    <w:p>
-      <w:pPr>
-        <w:tabs>
-          <w:tab w:val="left" w:pos="916"/>
-          <w:tab w:val="left" w:pos="1832"/>
-          <w:tab w:val="left" w:pos="2748"/>
-          <w:tab w:val="left" w:pos="3664"/>
-          <w:tab w:val="left" w:pos="4580"/>
-          <w:tab w:val="left" w:pos="5496"/>
-          <w:tab w:val="left" w:pos="6412"/>
-          <w:tab w:val="left" w:pos="7328"/>
-          <w:tab w:val="left" w:pos="8244"/>
-          <w:tab w:val="left" w:pos="9160"/>
-          <w:tab w:val="left" w:pos="10076"/>
-          <w:tab w:val="left" w:pos="10992"/>
-          <w:tab w:val="left" w:pos="11908"/>
-          <w:tab w:val="left" w:pos="12824"/>
-          <w:tab w:val="left" w:pos="13740"/>
-          <w:tab w:val="left" w:pos="14656"/>
-        </w:tabs>
-        <w:spacing w:after="0" w:line="240" w:lineRule="auto"/>
-        <w:rPr>
-          <w:rFonts w:ascii="Verdana" w:eastAsia="Times New Roman" w:hAnsi="Verdana" w:cs="Courier New"/>
-          <w:sz w:val="20"/>
-          <w:szCs w:val="20"/>
-          <w:lang w:val="en-US"/>
-        </w:rPr>
-      </w:pPr>
-      <w:proofErr w:type="gramStart"/>
-      <w:r>
-        <w:rPr>
-          <w:rFonts w:ascii="Verdana" w:eastAsia="Times New Roman" w:hAnsi="Verdana" w:cs="Courier New"/>
-          <w:sz w:val="20"/>
-          <w:szCs w:val="20"/>
-          <w:lang w:val="en-US"/>
-        </w:rPr>
-        <w:t>surfaces</w:t>
-      </w:r>
-      <w:proofErr w:type="gramEnd"/>
-      <w:r>
-        <w:rPr>
-          <w:rFonts w:ascii="Verdana" w:eastAsia="Times New Roman" w:hAnsi="Verdana" w:cs="Courier New"/>
-          <w:sz w:val="20"/>
-          <w:szCs w:val="20"/>
-          <w:lang w:val="en-US"/>
-        </w:rPr>
-        <w:t xml:space="preserve">. The overall experimental details and protocol are described well in </w:t>
-      </w:r>
-    </w:p>
-    <w:p>
-      <w:pPr>
-        <w:tabs>
-          <w:tab w:val="left" w:pos="916"/>
-          <w:tab w:val="left" w:pos="1832"/>
-          <w:tab w:val="left" w:pos="2748"/>
-          <w:tab w:val="left" w:pos="3664"/>
-          <w:tab w:val="left" w:pos="4580"/>
-          <w:tab w:val="left" w:pos="5496"/>
-          <w:tab w:val="left" w:pos="6412"/>
-          <w:tab w:val="left" w:pos="7328"/>
-          <w:tab w:val="left" w:pos="8244"/>
-          <w:tab w:val="left" w:pos="9160"/>
-          <w:tab w:val="left" w:pos="10076"/>
-          <w:tab w:val="left" w:pos="10992"/>
-          <w:tab w:val="left" w:pos="11908"/>
-          <w:tab w:val="left" w:pos="12824"/>
-          <w:tab w:val="left" w:pos="13740"/>
-          <w:tab w:val="left" w:pos="14656"/>
-        </w:tabs>
-        <w:spacing w:after="0" w:line="240" w:lineRule="auto"/>
-        <w:rPr>
-          <w:rFonts w:ascii="Verdana" w:eastAsia="Times New Roman" w:hAnsi="Verdana" w:cs="Courier New"/>
-          <w:sz w:val="20"/>
-          <w:szCs w:val="20"/>
-          <w:lang w:val="en-US"/>
-        </w:rPr>
-      </w:pPr>
-      <w:proofErr w:type="gramStart"/>
-      <w:r>
-        <w:rPr>
-          <w:rFonts w:ascii="Verdana" w:eastAsia="Times New Roman" w:hAnsi="Verdana" w:cs="Courier New"/>
-          <w:sz w:val="20"/>
-          <w:szCs w:val="20"/>
-          <w:lang w:val="en-US"/>
-        </w:rPr>
-        <w:t>details</w:t>
-      </w:r>
-      <w:proofErr w:type="gramEnd"/>
-      <w:r>
-        <w:rPr>
-          <w:rFonts w:ascii="Verdana" w:eastAsia="Times New Roman" w:hAnsi="Verdana" w:cs="Courier New"/>
-          <w:sz w:val="20"/>
-          <w:szCs w:val="20"/>
-          <w:lang w:val="en-US"/>
-        </w:rPr>
-        <w:t xml:space="preserve">. </w:t>
-      </w:r>
-    </w:p>
-    <w:p>
-      <w:pPr>
-        <w:tabs>
-          <w:tab w:val="left" w:pos="916"/>
-          <w:tab w:val="left" w:pos="1832"/>
-          <w:tab w:val="left" w:pos="2748"/>
-          <w:tab w:val="left" w:pos="3664"/>
-          <w:tab w:val="left" w:pos="4580"/>
-          <w:tab w:val="left" w:pos="5496"/>
-          <w:tab w:val="left" w:pos="6412"/>
-          <w:tab w:val="left" w:pos="7328"/>
-          <w:tab w:val="left" w:pos="8244"/>
-          <w:tab w:val="left" w:pos="9160"/>
-          <w:tab w:val="left" w:pos="10076"/>
-          <w:tab w:val="left" w:pos="10992"/>
-          <w:tab w:val="left" w:pos="11908"/>
-          <w:tab w:val="left" w:pos="12824"/>
-          <w:tab w:val="left" w:pos="13740"/>
-          <w:tab w:val="left" w:pos="14656"/>
-        </w:tabs>
-        <w:spacing w:after="0" w:line="240" w:lineRule="auto"/>
-        <w:rPr>
-          <w:rFonts w:ascii="Verdana" w:eastAsia="Times New Roman" w:hAnsi="Verdana" w:cs="Courier New"/>
-          <w:sz w:val="20"/>
-          <w:szCs w:val="20"/>
-          <w:lang w:val="en-US"/>
-        </w:rPr>
-      </w:pPr>
-      <w:r>
-        <w:rPr>
-          <w:rFonts w:ascii="Verdana" w:eastAsia="Times New Roman" w:hAnsi="Verdana" w:cs="Courier New"/>
-          <w:sz w:val="20"/>
-          <w:szCs w:val="20"/>
-          <w:lang w:val="en-US"/>
-        </w:rPr>
-        <w:t xml:space="preserve">In general, the manuscript reports a quite-well documented Literature and the </w:t>
-      </w:r>
-    </w:p>
-    <w:p>
-      <w:pPr>
-        <w:tabs>
-          <w:tab w:val="left" w:pos="916"/>
-          <w:tab w:val="left" w:pos="1832"/>
-          <w:tab w:val="left" w:pos="2748"/>
-          <w:tab w:val="left" w:pos="3664"/>
-          <w:tab w:val="left" w:pos="4580"/>
-          <w:tab w:val="left" w:pos="5496"/>
-          <w:tab w:val="left" w:pos="6412"/>
-          <w:tab w:val="left" w:pos="7328"/>
-          <w:tab w:val="left" w:pos="8244"/>
-          <w:tab w:val="left" w:pos="9160"/>
-          <w:tab w:val="left" w:pos="10076"/>
-          <w:tab w:val="left" w:pos="10992"/>
-          <w:tab w:val="left" w:pos="11908"/>
-          <w:tab w:val="left" w:pos="12824"/>
-          <w:tab w:val="left" w:pos="13740"/>
-          <w:tab w:val="left" w:pos="14656"/>
-        </w:tabs>
-        <w:spacing w:after="0" w:line="240" w:lineRule="auto"/>
-        <w:rPr>
-          <w:rFonts w:ascii="Verdana" w:eastAsia="Times New Roman" w:hAnsi="Verdana" w:cs="Courier New"/>
-          <w:sz w:val="20"/>
-          <w:szCs w:val="20"/>
-          <w:lang w:val="en-US"/>
-        </w:rPr>
-      </w:pPr>
-      <w:proofErr w:type="gramStart"/>
-      <w:r>
-        <w:rPr>
-          <w:rFonts w:ascii="Verdana" w:eastAsia="Times New Roman" w:hAnsi="Verdana" w:cs="Courier New"/>
-          <w:sz w:val="20"/>
-          <w:szCs w:val="20"/>
-          <w:lang w:val="en-US"/>
-        </w:rPr>
-        <w:t>experiments</w:t>
-      </w:r>
-      <w:proofErr w:type="gramEnd"/>
-      <w:r>
-        <w:rPr>
-          <w:rFonts w:ascii="Verdana" w:eastAsia="Times New Roman" w:hAnsi="Verdana" w:cs="Courier New"/>
-          <w:sz w:val="20"/>
-          <w:szCs w:val="20"/>
-          <w:lang w:val="en-US"/>
-        </w:rPr>
-        <w:t xml:space="preserve"> were well defined and carefully conducted. The work also includes </w:t>
-      </w:r>
-    </w:p>
-    <w:p>
-      <w:pPr>
-        <w:tabs>
-          <w:tab w:val="left" w:pos="916"/>
-          <w:tab w:val="left" w:pos="1832"/>
-          <w:tab w:val="left" w:pos="2748"/>
-          <w:tab w:val="left" w:pos="3664"/>
-          <w:tab w:val="left" w:pos="4580"/>
-          <w:tab w:val="left" w:pos="5496"/>
-          <w:tab w:val="left" w:pos="6412"/>
-          <w:tab w:val="left" w:pos="7328"/>
-          <w:tab w:val="left" w:pos="8244"/>
-          <w:tab w:val="left" w:pos="9160"/>
-          <w:tab w:val="left" w:pos="10076"/>
-          <w:tab w:val="left" w:pos="10992"/>
-          <w:tab w:val="left" w:pos="11908"/>
-          <w:tab w:val="left" w:pos="12824"/>
-          <w:tab w:val="left" w:pos="13740"/>
-          <w:tab w:val="left" w:pos="14656"/>
-        </w:tabs>
-        <w:spacing w:after="0" w:line="240" w:lineRule="auto"/>
-        <w:rPr>
-          <w:rFonts w:ascii="Verdana" w:eastAsia="Times New Roman" w:hAnsi="Verdana" w:cs="Courier New"/>
-          <w:sz w:val="20"/>
-          <w:szCs w:val="20"/>
-          <w:lang w:val="en-US"/>
-        </w:rPr>
-      </w:pPr>
-      <w:proofErr w:type="gramStart"/>
-      <w:r>
-        <w:rPr>
-          <w:rFonts w:ascii="Verdana" w:eastAsia="Times New Roman" w:hAnsi="Verdana" w:cs="Courier New"/>
-          <w:sz w:val="20"/>
-          <w:szCs w:val="20"/>
-          <w:lang w:val="en-US"/>
-        </w:rPr>
-        <w:t>good</w:t>
-      </w:r>
-      <w:proofErr w:type="gramEnd"/>
-      <w:r>
-        <w:rPr>
-          <w:rFonts w:ascii="Verdana" w:eastAsia="Times New Roman" w:hAnsi="Verdana" w:cs="Courier New"/>
-          <w:sz w:val="20"/>
-          <w:szCs w:val="20"/>
-          <w:lang w:val="en-US"/>
-        </w:rPr>
-        <w:t xml:space="preserve"> statistical treatments of results.</w:t>
-      </w:r>
-    </w:p>
-    <w:p>
-      <w:pPr>
-        <w:tabs>
-          <w:tab w:val="left" w:pos="916"/>
-          <w:tab w:val="left" w:pos="1832"/>
-          <w:tab w:val="left" w:pos="2748"/>
-          <w:tab w:val="left" w:pos="3664"/>
-          <w:tab w:val="left" w:pos="4580"/>
-          <w:tab w:val="left" w:pos="5496"/>
-          <w:tab w:val="left" w:pos="6412"/>
-          <w:tab w:val="left" w:pos="7328"/>
-          <w:tab w:val="left" w:pos="8244"/>
-          <w:tab w:val="left" w:pos="9160"/>
-          <w:tab w:val="left" w:pos="10076"/>
-          <w:tab w:val="left" w:pos="10992"/>
-          <w:tab w:val="left" w:pos="11908"/>
-          <w:tab w:val="left" w:pos="12824"/>
-          <w:tab w:val="left" w:pos="13740"/>
-          <w:tab w:val="left" w:pos="14656"/>
-        </w:tabs>
-        <w:spacing w:after="0" w:line="240" w:lineRule="auto"/>
-        <w:rPr>
-          <w:rFonts w:ascii="Verdana" w:eastAsia="Times New Roman" w:hAnsi="Verdana" w:cs="Courier New"/>
-          <w:sz w:val="20"/>
-          <w:szCs w:val="20"/>
-          <w:lang w:val="en-US"/>
-        </w:rPr>
-      </w:pPr>
-      <w:r>
-        <w:rPr>
-          <w:rFonts w:ascii="Verdana" w:eastAsia="Times New Roman" w:hAnsi="Verdana" w:cs="Courier New"/>
-          <w:sz w:val="20"/>
-          <w:szCs w:val="20"/>
-          <w:lang w:val="en-US"/>
-        </w:rPr>
-        <w:t xml:space="preserve">To my opinion, this paper does meet the standards of the Journal of </w:t>
-      </w:r>
-    </w:p>
-    <w:p>
-      <w:pPr>
-        <w:tabs>
-          <w:tab w:val="left" w:pos="916"/>
-          <w:tab w:val="left" w:pos="1832"/>
-          <w:tab w:val="left" w:pos="2748"/>
-          <w:tab w:val="left" w:pos="3664"/>
-          <w:tab w:val="left" w:pos="4580"/>
-          <w:tab w:val="left" w:pos="5496"/>
-          <w:tab w:val="left" w:pos="6412"/>
-          <w:tab w:val="left" w:pos="7328"/>
-          <w:tab w:val="left" w:pos="8244"/>
-          <w:tab w:val="left" w:pos="9160"/>
-          <w:tab w:val="left" w:pos="10076"/>
-          <w:tab w:val="left" w:pos="10992"/>
-          <w:tab w:val="left" w:pos="11908"/>
-          <w:tab w:val="left" w:pos="12824"/>
-          <w:tab w:val="left" w:pos="13740"/>
-          <w:tab w:val="left" w:pos="14656"/>
-        </w:tabs>
-        <w:spacing w:after="0" w:line="240" w:lineRule="auto"/>
-        <w:rPr>
-          <w:rFonts w:ascii="Verdana" w:eastAsia="Times New Roman" w:hAnsi="Verdana" w:cs="Courier New"/>
-          <w:sz w:val="20"/>
-          <w:szCs w:val="20"/>
-          <w:lang w:val="en-US"/>
-        </w:rPr>
-      </w:pPr>
-      <w:r>
-        <w:rPr>
-          <w:rFonts w:ascii="Verdana" w:eastAsia="Times New Roman" w:hAnsi="Verdana" w:cs="Courier New"/>
-          <w:sz w:val="20"/>
-          <w:szCs w:val="20"/>
-          <w:lang w:val="en-US"/>
-        </w:rPr>
-        <w:t xml:space="preserve">Experimental Biology after addressing the following questions (along the </w:t>
-      </w:r>
-    </w:p>
-    <w:p>
-      <w:pPr>
-        <w:tabs>
-          <w:tab w:val="left" w:pos="916"/>
-          <w:tab w:val="left" w:pos="1832"/>
-          <w:tab w:val="left" w:pos="2748"/>
-          <w:tab w:val="left" w:pos="3664"/>
-          <w:tab w:val="left" w:pos="4580"/>
-          <w:tab w:val="left" w:pos="5496"/>
-          <w:tab w:val="left" w:pos="6412"/>
-          <w:tab w:val="left" w:pos="7328"/>
-          <w:tab w:val="left" w:pos="8244"/>
-          <w:tab w:val="left" w:pos="9160"/>
-          <w:tab w:val="left" w:pos="10076"/>
-          <w:tab w:val="left" w:pos="10992"/>
-          <w:tab w:val="left" w:pos="11908"/>
-          <w:tab w:val="left" w:pos="12824"/>
-          <w:tab w:val="left" w:pos="13740"/>
-          <w:tab w:val="left" w:pos="14656"/>
-        </w:tabs>
-        <w:spacing w:after="0" w:line="240" w:lineRule="auto"/>
-        <w:rPr>
-          <w:rFonts w:ascii="Verdana" w:eastAsia="Times New Roman" w:hAnsi="Verdana" w:cs="Courier New"/>
-          <w:sz w:val="20"/>
-          <w:szCs w:val="20"/>
-          <w:lang w:val="en-US"/>
-        </w:rPr>
-      </w:pPr>
-      <w:proofErr w:type="gramStart"/>
-      <w:r>
-        <w:rPr>
-          <w:rFonts w:ascii="Verdana" w:eastAsia="Times New Roman" w:hAnsi="Verdana" w:cs="Courier New"/>
-          <w:sz w:val="20"/>
-          <w:szCs w:val="20"/>
-          <w:lang w:val="en-US"/>
-        </w:rPr>
-        <w:t>manuscript</w:t>
-      </w:r>
-      <w:proofErr w:type="gramEnd"/>
-      <w:r>
-        <w:rPr>
-          <w:rFonts w:ascii="Verdana" w:eastAsia="Times New Roman" w:hAnsi="Verdana" w:cs="Courier New"/>
-          <w:sz w:val="20"/>
-          <w:szCs w:val="20"/>
-          <w:lang w:val="en-US"/>
-        </w:rPr>
-        <w:t xml:space="preserve">) in order to improve the manuscript before being published: </w:t>
-      </w:r>
-    </w:p>
-    <w:p>
-      <w:pPr>
-        <w:tabs>
-          <w:tab w:val="left" w:pos="916"/>
-          <w:tab w:val="left" w:pos="1832"/>
-          <w:tab w:val="left" w:pos="2748"/>
-          <w:tab w:val="left" w:pos="3664"/>
-          <w:tab w:val="left" w:pos="4580"/>
-          <w:tab w:val="left" w:pos="5496"/>
-          <w:tab w:val="left" w:pos="6412"/>
-          <w:tab w:val="left" w:pos="7328"/>
-          <w:tab w:val="left" w:pos="8244"/>
-          <w:tab w:val="left" w:pos="9160"/>
-          <w:tab w:val="left" w:pos="10076"/>
-          <w:tab w:val="left" w:pos="10992"/>
-          <w:tab w:val="left" w:pos="11908"/>
-          <w:tab w:val="left" w:pos="12824"/>
-          <w:tab w:val="left" w:pos="13740"/>
-          <w:tab w:val="left" w:pos="14656"/>
-        </w:tabs>
-        <w:spacing w:after="0" w:line="240" w:lineRule="auto"/>
-        <w:rPr>
-          <w:rFonts w:ascii="Verdana" w:eastAsia="Times New Roman" w:hAnsi="Verdana" w:cs="Courier New"/>
-          <w:sz w:val="20"/>
-          <w:szCs w:val="20"/>
-          <w:lang w:val="en-US"/>
-        </w:rPr>
-      </w:pPr>
-      <w:r>
-        <w:rPr>
-          <w:rFonts w:ascii="Verdana" w:eastAsia="Times New Roman" w:hAnsi="Verdana" w:cs="Courier New"/>
-          <w:sz w:val="20"/>
-          <w:szCs w:val="20"/>
-          <w:lang w:val="en-US"/>
-        </w:rPr>
-        <w:t>•</w:t>
-      </w:r>
-      <w:r>
-        <w:rPr>
-          <w:rFonts w:ascii="Verdana" w:eastAsia="Times New Roman" w:hAnsi="Verdana" w:cs="Courier New"/>
-          <w:sz w:val="20"/>
-          <w:szCs w:val="20"/>
-          <w:lang w:val="en-US"/>
-        </w:rPr>
-        <w:tab/>
-        <w:t xml:space="preserve">The authors detailed well the adhesion of the attachment system onto </w:t>
-      </w:r>
-    </w:p>
-    <w:p>
-      <w:pPr>
-        <w:tabs>
-          <w:tab w:val="left" w:pos="916"/>
-          <w:tab w:val="left" w:pos="1832"/>
-          <w:tab w:val="left" w:pos="2748"/>
-          <w:tab w:val="left" w:pos="3664"/>
-          <w:tab w:val="left" w:pos="4580"/>
-          <w:tab w:val="left" w:pos="5496"/>
-          <w:tab w:val="left" w:pos="6412"/>
-          <w:tab w:val="left" w:pos="7328"/>
-          <w:tab w:val="left" w:pos="8244"/>
-          <w:tab w:val="left" w:pos="9160"/>
-          <w:tab w:val="left" w:pos="10076"/>
-          <w:tab w:val="left" w:pos="10992"/>
-          <w:tab w:val="left" w:pos="11908"/>
-          <w:tab w:val="left" w:pos="12824"/>
-          <w:tab w:val="left" w:pos="13740"/>
-          <w:tab w:val="left" w:pos="14656"/>
-        </w:tabs>
-        <w:spacing w:after="0" w:line="240" w:lineRule="auto"/>
-        <w:rPr>
-          <w:rFonts w:ascii="Verdana" w:eastAsia="Times New Roman" w:hAnsi="Verdana" w:cs="Courier New"/>
-          <w:sz w:val="20"/>
-          <w:szCs w:val="20"/>
-          <w:lang w:val="en-US"/>
-        </w:rPr>
-      </w:pPr>
-      <w:proofErr w:type="gramStart"/>
-      <w:r>
-        <w:rPr>
-          <w:rFonts w:ascii="Verdana" w:eastAsia="Times New Roman" w:hAnsi="Verdana" w:cs="Courier New"/>
-          <w:sz w:val="20"/>
-          <w:szCs w:val="20"/>
-          <w:lang w:val="en-US"/>
-        </w:rPr>
-        <w:t>smooth</w:t>
-      </w:r>
-      <w:proofErr w:type="gramEnd"/>
-      <w:r>
-        <w:rPr>
-          <w:rFonts w:ascii="Verdana" w:eastAsia="Times New Roman" w:hAnsi="Verdana" w:cs="Courier New"/>
-          <w:sz w:val="20"/>
-          <w:szCs w:val="20"/>
-          <w:lang w:val="en-US"/>
-        </w:rPr>
-        <w:t xml:space="preserve"> hydrophilic and hydrophobic glass surfaces. Could they comment on the </w:t>
-      </w:r>
-    </w:p>
-    <w:p>
-      <w:pPr>
-        <w:tabs>
-          <w:tab w:val="left" w:pos="916"/>
-          <w:tab w:val="left" w:pos="1832"/>
-          <w:tab w:val="left" w:pos="2748"/>
-          <w:tab w:val="left" w:pos="3664"/>
-          <w:tab w:val="left" w:pos="4580"/>
-          <w:tab w:val="left" w:pos="5496"/>
-          <w:tab w:val="left" w:pos="6412"/>
-          <w:tab w:val="left" w:pos="7328"/>
-          <w:tab w:val="left" w:pos="8244"/>
-          <w:tab w:val="left" w:pos="9160"/>
-          <w:tab w:val="left" w:pos="10076"/>
-          <w:tab w:val="left" w:pos="10992"/>
-          <w:tab w:val="left" w:pos="11908"/>
-          <w:tab w:val="left" w:pos="12824"/>
-          <w:tab w:val="left" w:pos="13740"/>
-          <w:tab w:val="left" w:pos="14656"/>
-        </w:tabs>
-        <w:spacing w:after="0" w:line="240" w:lineRule="auto"/>
-        <w:rPr>
-          <w:rFonts w:ascii="Verdana" w:eastAsia="Times New Roman" w:hAnsi="Verdana" w:cs="Courier New"/>
-          <w:sz w:val="20"/>
-          <w:szCs w:val="20"/>
-          <w:lang w:val="en-US"/>
-        </w:rPr>
-      </w:pPr>
-      <w:proofErr w:type="gramStart"/>
-      <w:r>
-        <w:rPr>
-          <w:rFonts w:ascii="Verdana" w:eastAsia="Times New Roman" w:hAnsi="Verdana" w:cs="Courier New"/>
-          <w:sz w:val="20"/>
-          <w:szCs w:val="20"/>
-          <w:lang w:val="en-US"/>
-        </w:rPr>
-        <w:t>potential</w:t>
-      </w:r>
-      <w:proofErr w:type="gramEnd"/>
-      <w:r>
-        <w:rPr>
-          <w:rFonts w:ascii="Verdana" w:eastAsia="Times New Roman" w:hAnsi="Verdana" w:cs="Courier New"/>
-          <w:sz w:val="20"/>
-          <w:szCs w:val="20"/>
-          <w:lang w:val="en-US"/>
-        </w:rPr>
-        <w:t xml:space="preserve"> role of substrate topography?</w:t>
-      </w:r>
-    </w:p>
-    <w:p>
-      <w:pPr>
-        <w:tabs>
-          <w:tab w:val="left" w:pos="916"/>
-          <w:tab w:val="left" w:pos="1832"/>
-          <w:tab w:val="left" w:pos="2748"/>
-          <w:tab w:val="left" w:pos="3664"/>
-          <w:tab w:val="left" w:pos="4580"/>
-          <w:tab w:val="left" w:pos="5496"/>
-          <w:tab w:val="left" w:pos="6412"/>
-          <w:tab w:val="left" w:pos="7328"/>
-          <w:tab w:val="left" w:pos="8244"/>
-          <w:tab w:val="left" w:pos="9160"/>
-          <w:tab w:val="left" w:pos="10076"/>
-          <w:tab w:val="left" w:pos="10992"/>
-          <w:tab w:val="left" w:pos="11908"/>
-          <w:tab w:val="left" w:pos="12824"/>
-          <w:tab w:val="left" w:pos="13740"/>
-          <w:tab w:val="left" w:pos="14656"/>
-        </w:tabs>
-        <w:spacing w:after="0" w:line="240" w:lineRule="auto"/>
-        <w:rPr>
-          <w:rFonts w:ascii="Verdana" w:eastAsia="Times New Roman" w:hAnsi="Verdana" w:cs="Courier New"/>
-          <w:sz w:val="20"/>
-          <w:szCs w:val="20"/>
-          <w:lang w:val="en-US"/>
-        </w:rPr>
-      </w:pPr>
       <w:r>
         <w:rPr>
           <w:rFonts w:ascii="Verdana" w:eastAsia="Times New Roman" w:hAnsi="Verdana" w:cs="Courier New"/>
@@ -1137,6 +1197,128 @@
         <w:spacing w:after="0" w:line="240" w:lineRule="auto"/>
         <w:rPr>
           <w:rFonts w:ascii="Verdana" w:eastAsia="Times New Roman" w:hAnsi="Verdana" w:cs="Courier New"/>
+          <w:color w:val="FF0000"/>
+          <w:sz w:val="20"/>
+          <w:szCs w:val="20"/>
+          <w:lang w:val="en-US"/>
+        </w:rPr>
+      </w:pPr>
+      <w:r>
+        <w:rPr>
+          <w:rFonts w:ascii="Verdana" w:eastAsia="Times New Roman" w:hAnsi="Verdana" w:cs="Courier New"/>
+          <w:color w:val="FF0000"/>
+          <w:sz w:val="20"/>
+          <w:szCs w:val="20"/>
+          <w:lang w:val="en-US"/>
+        </w:rPr>
+        <w:t xml:space="preserve">The epoxy glue was only used to </w:t>
+      </w:r>
+      <w:r>
+        <w:rPr>
+          <w:rFonts w:ascii="Verdana" w:eastAsia="Times New Roman" w:hAnsi="Verdana" w:cs="Courier New"/>
+          <w:color w:val="FF0000"/>
+          <w:sz w:val="20"/>
+          <w:szCs w:val="20"/>
+          <w:lang w:val="en-US"/>
+        </w:rPr>
+        <w:t xml:space="preserve">firmly </w:t>
+      </w:r>
+      <w:r>
+        <w:rPr>
+          <w:rFonts w:ascii="Verdana" w:eastAsia="Times New Roman" w:hAnsi="Verdana" w:cs="Courier New"/>
+          <w:color w:val="FF0000"/>
+          <w:sz w:val="20"/>
+          <w:szCs w:val="20"/>
+          <w:lang w:val="en-US"/>
+        </w:rPr>
+        <w:t xml:space="preserve">fix the tip of the claw </w:t>
+      </w:r>
+      <w:r>
+        <w:rPr>
+          <w:rFonts w:ascii="Verdana" w:eastAsia="Times New Roman" w:hAnsi="Verdana" w:cs="Courier New"/>
+          <w:color w:val="FF0000"/>
+          <w:sz w:val="20"/>
+          <w:szCs w:val="20"/>
+          <w:lang w:val="en-US"/>
+        </w:rPr>
+        <w:t>to</w:t>
+      </w:r>
+      <w:r>
+        <w:rPr>
+          <w:rFonts w:ascii="Verdana" w:eastAsia="Times New Roman" w:hAnsi="Verdana" w:cs="Courier New"/>
+          <w:color w:val="FF0000"/>
+          <w:sz w:val="20"/>
+          <w:szCs w:val="20"/>
+          <w:lang w:val="en-US"/>
+        </w:rPr>
+        <w:t xml:space="preserve"> the </w:t>
+      </w:r>
+      <w:proofErr w:type="spellStart"/>
+      <w:r>
+        <w:rPr>
+          <w:rFonts w:ascii="Verdana" w:eastAsia="Times New Roman" w:hAnsi="Verdana" w:cs="Courier New"/>
+          <w:color w:val="FF0000"/>
+          <w:sz w:val="20"/>
+          <w:szCs w:val="20"/>
+          <w:lang w:val="en-US"/>
+        </w:rPr>
+        <w:t>Blu</w:t>
+      </w:r>
+      <w:proofErr w:type="spellEnd"/>
+      <w:r>
+        <w:rPr>
+          <w:rFonts w:ascii="Verdana" w:eastAsia="Times New Roman" w:hAnsi="Verdana" w:cs="Courier New"/>
+          <w:color w:val="FF0000"/>
+          <w:sz w:val="20"/>
+          <w:szCs w:val="20"/>
+          <w:lang w:val="en-US"/>
+        </w:rPr>
+        <w:t xml:space="preserve"> Tack</w:t>
+      </w:r>
+      <w:r>
+        <w:rPr>
+          <w:rFonts w:ascii="Verdana" w:eastAsia="Times New Roman" w:hAnsi="Verdana" w:cs="Courier New"/>
+          <w:color w:val="FF0000"/>
+          <w:sz w:val="20"/>
+          <w:szCs w:val="20"/>
+          <w:lang w:val="en-US"/>
+        </w:rPr>
+        <w:t xml:space="preserve"> on the solder wire. Removing the glue was surprisingly easy using a pair of tweezers. The glue simply slides off of the claw when pulled on it.</w:t>
+      </w:r>
+      <w:r>
+        <w:rPr>
+          <w:rFonts w:ascii="Verdana" w:eastAsia="Times New Roman" w:hAnsi="Verdana" w:cs="Courier New"/>
+          <w:color w:val="FF0000"/>
+          <w:sz w:val="20"/>
+          <w:szCs w:val="20"/>
+          <w:lang w:val="en-US"/>
+        </w:rPr>
+        <w:t xml:space="preserve"> </w:t>
+      </w:r>
+    </w:p>
+    <w:p>
+      <w:pPr>
+        <w:tabs>
+          <w:tab w:val="left" w:pos="916"/>
+          <w:tab w:val="left" w:pos="1832"/>
+          <w:tab w:val="left" w:pos="2748"/>
+          <w:tab w:val="left" w:pos="3664"/>
+          <w:tab w:val="left" w:pos="4580"/>
+          <w:tab w:val="left" w:pos="5496"/>
+          <w:tab w:val="left" w:pos="6412"/>
+          <w:tab w:val="left" w:pos="7328"/>
+          <w:tab w:val="left" w:pos="8244"/>
+          <w:tab w:val="left" w:pos="9160"/>
+          <w:tab w:val="left" w:pos="10076"/>
+          <w:tab w:val="left" w:pos="10992"/>
+          <w:tab w:val="left" w:pos="11908"/>
+          <w:tab w:val="left" w:pos="12824"/>
+          <w:tab w:val="left" w:pos="13740"/>
+          <w:tab w:val="left" w:pos="14656"/>
+        </w:tabs>
+        <w:spacing w:after="0" w:line="240" w:lineRule="auto"/>
+        <w:rPr>
+          <w:rFonts w:ascii="Verdana" w:eastAsia="Times New Roman" w:hAnsi="Verdana" w:cs="Courier New"/>
           <w:sz w:val="20"/>
           <w:szCs w:val="20"/>
           <w:lang w:val="en-US"/>
@@ -1283,6 +1465,46 @@
         <w:spacing w:after="0" w:line="240" w:lineRule="auto"/>
         <w:rPr>
           <w:rFonts w:ascii="Verdana" w:eastAsia="Times New Roman" w:hAnsi="Verdana" w:cs="Courier New"/>
+          <w:color w:val="FF0000"/>
+          <w:sz w:val="20"/>
+          <w:szCs w:val="20"/>
+          <w:lang w:val="en-US"/>
+        </w:rPr>
+      </w:pPr>
+      <w:r>
+        <w:rPr>
+          <w:rFonts w:ascii="Verdana" w:eastAsia="Times New Roman" w:hAnsi="Verdana" w:cs="Courier New"/>
+          <w:color w:val="FF0000"/>
+          <w:sz w:val="20"/>
+          <w:szCs w:val="20"/>
+          <w:lang w:val="en-US"/>
+        </w:rPr>
+        <w:t>The calibration weights were in the range of 2 mg to 90 mg, well within the beetle’s body weight (34 mg) as well as the reported adhesion values (10-60 mg).</w:t>
+      </w:r>
+    </w:p>
+    <w:p>
+      <w:pPr>
+        <w:tabs>
+          <w:tab w:val="left" w:pos="916"/>
+          <w:tab w:val="left" w:pos="1832"/>
+          <w:tab w:val="left" w:pos="2748"/>
+          <w:tab w:val="left" w:pos="3664"/>
+          <w:tab w:val="left" w:pos="4580"/>
+          <w:tab w:val="left" w:pos="5496"/>
+          <w:tab w:val="left" w:pos="6412"/>
+          <w:tab w:val="left" w:pos="7328"/>
+          <w:tab w:val="left" w:pos="8244"/>
+          <w:tab w:val="left" w:pos="9160"/>
+          <w:tab w:val="left" w:pos="10076"/>
+          <w:tab w:val="left" w:pos="10992"/>
+          <w:tab w:val="left" w:pos="11908"/>
+          <w:tab w:val="left" w:pos="12824"/>
+          <w:tab w:val="left" w:pos="13740"/>
+          <w:tab w:val="left" w:pos="14656"/>
+        </w:tabs>
+        <w:spacing w:after="0" w:line="240" w:lineRule="auto"/>
+        <w:rPr>
+          <w:rFonts w:ascii="Verdana" w:eastAsia="Times New Roman" w:hAnsi="Verdana" w:cs="Courier New"/>
           <w:sz w:val="20"/>
           <w:szCs w:val="20"/>
           <w:lang w:val="en-US"/>
@@ -1527,11 +1749,154 @@
         <w:spacing w:after="0" w:line="240" w:lineRule="auto"/>
         <w:rPr>
           <w:rFonts w:ascii="Verdana" w:eastAsia="Times New Roman" w:hAnsi="Verdana" w:cs="Courier New"/>
-          <w:sz w:val="20"/>
-          <w:szCs w:val="20"/>
-          <w:lang w:val="en-US"/>
-        </w:rPr>
-      </w:pPr>
+          <w:color w:val="FF0000"/>
+          <w:sz w:val="20"/>
+          <w:szCs w:val="20"/>
+          <w:lang w:val="en-US"/>
+        </w:rPr>
+      </w:pPr>
+      <w:r>
+        <w:rPr>
+          <w:rFonts w:ascii="Verdana" w:eastAsia="Times New Roman" w:hAnsi="Verdana" w:cs="Courier New"/>
+          <w:color w:val="FF0000"/>
+          <w:sz w:val="20"/>
+          <w:szCs w:val="20"/>
+          <w:lang w:val="en-US"/>
+        </w:rPr>
+        <w:t>The preload force was not kept constant across the different measurements. The experimental data revealed no correlation between the applied preload and pull off force</w:t>
+      </w:r>
+      <w:r>
+        <w:rPr>
+          <w:rFonts w:ascii="Verdana" w:eastAsia="Times New Roman" w:hAnsi="Verdana" w:cs="Courier New"/>
+          <w:color w:val="FF0000"/>
+          <w:sz w:val="20"/>
+          <w:szCs w:val="20"/>
+          <w:lang w:val="en-US"/>
+        </w:rPr>
+        <w:t xml:space="preserve">. Previous study </w:t>
+      </w:r>
+      <w:r>
+        <w:rPr>
+          <w:rFonts w:ascii="Verdana" w:eastAsia="Times New Roman" w:hAnsi="Verdana" w:cs="Courier New"/>
+          <w:color w:val="FF0000"/>
+          <w:sz w:val="20"/>
+          <w:szCs w:val="20"/>
+          <w:lang w:val="en-US"/>
+        </w:rPr>
+        <w:t>(</w:t>
+      </w:r>
+      <w:r>
+        <w:rPr>
+          <w:rFonts w:ascii="Verdana" w:eastAsia="Times New Roman" w:hAnsi="Verdana" w:cs="Courier New"/>
+          <w:color w:val="FF0000"/>
+          <w:sz w:val="20"/>
+          <w:szCs w:val="20"/>
+          <w:lang w:val="en-US"/>
+        </w:rPr>
+        <w:t>Kroner</w:t>
+      </w:r>
+      <w:r>
+        <w:rPr>
+          <w:rFonts w:ascii="Verdana" w:eastAsia="Times New Roman" w:hAnsi="Verdana" w:cs="Courier New"/>
+          <w:color w:val="FF0000"/>
+          <w:sz w:val="20"/>
+          <w:szCs w:val="20"/>
+          <w:lang w:val="en-US"/>
+        </w:rPr>
+        <w:t xml:space="preserve"> et.al., </w:t>
+      </w:r>
+      <w:r>
+        <w:rPr>
+          <w:rFonts w:ascii="Verdana" w:eastAsia="Times New Roman" w:hAnsi="Verdana" w:cs="Courier New"/>
+          <w:color w:val="FF0000"/>
+          <w:sz w:val="20"/>
+          <w:szCs w:val="20"/>
+          <w:lang w:val="en-US"/>
+        </w:rPr>
+        <w:t>J</w:t>
+      </w:r>
+      <w:r>
+        <w:rPr>
+          <w:rFonts w:ascii="Verdana" w:eastAsia="Times New Roman" w:hAnsi="Verdana" w:cs="Courier New"/>
+          <w:color w:val="FF0000"/>
+          <w:sz w:val="20"/>
+          <w:szCs w:val="20"/>
+          <w:lang w:val="en-US"/>
+        </w:rPr>
+        <w:t xml:space="preserve">. of </w:t>
+      </w:r>
+      <w:proofErr w:type="spellStart"/>
+      <w:r>
+        <w:rPr>
+          <w:rFonts w:ascii="Verdana" w:eastAsia="Times New Roman" w:hAnsi="Verdana" w:cs="Courier New"/>
+          <w:color w:val="FF0000"/>
+          <w:sz w:val="20"/>
+          <w:szCs w:val="20"/>
+          <w:lang w:val="en-US"/>
+        </w:rPr>
+        <w:t>Adh</w:t>
+      </w:r>
+      <w:proofErr w:type="spellEnd"/>
+      <w:r>
+        <w:rPr>
+          <w:rFonts w:ascii="Verdana" w:eastAsia="Times New Roman" w:hAnsi="Verdana" w:cs="Courier New"/>
+          <w:color w:val="FF0000"/>
+          <w:sz w:val="20"/>
+          <w:szCs w:val="20"/>
+          <w:lang w:val="en-US"/>
+        </w:rPr>
+        <w:t>. 2011,87,</w:t>
+      </w:r>
+      <w:r>
+        <w:rPr>
+          <w:rFonts w:ascii="Verdana" w:eastAsia="Times New Roman" w:hAnsi="Verdana" w:cs="Courier New"/>
+          <w:color w:val="FF0000"/>
+          <w:sz w:val="20"/>
+          <w:szCs w:val="20"/>
+          <w:lang w:val="en-US"/>
+        </w:rPr>
+        <w:t>447-465</w:t>
+      </w:r>
+      <w:r>
+        <w:rPr>
+          <w:rFonts w:ascii="Verdana" w:eastAsia="Times New Roman" w:hAnsi="Verdana" w:cs="Courier New"/>
+          <w:color w:val="FF0000"/>
+          <w:sz w:val="20"/>
+          <w:szCs w:val="20"/>
+          <w:lang w:val="en-US"/>
+        </w:rPr>
+        <w:t>)</w:t>
+      </w:r>
+      <w:r>
+        <w:rPr>
+          <w:rFonts w:ascii="Verdana" w:eastAsia="Times New Roman" w:hAnsi="Verdana" w:cs="Courier New"/>
+          <w:color w:val="FF0000"/>
+          <w:sz w:val="20"/>
+          <w:szCs w:val="20"/>
+          <w:lang w:val="en-US"/>
+        </w:rPr>
+        <w:t xml:space="preserve"> on artificial fibrillary materials have shown preload dependence only on measurements done using a spherical indenter, not on a flat-on-flat contact </w:t>
+      </w:r>
+      <w:r>
+        <w:rPr>
+          <w:rFonts w:ascii="Verdana" w:eastAsia="Times New Roman" w:hAnsi="Verdana" w:cs="Courier New"/>
+          <w:color w:val="FF0000"/>
+          <w:sz w:val="20"/>
+          <w:szCs w:val="20"/>
+          <w:lang w:val="en-US"/>
+        </w:rPr>
+        <w:t>as performed in our current study.</w:t>
+      </w:r>
+      <w:r>
+        <w:rPr>
+          <w:rFonts w:ascii="Verdana" w:eastAsia="Times New Roman" w:hAnsi="Verdana" w:cs="Courier New"/>
+          <w:color w:val="FF0000"/>
+          <w:sz w:val="20"/>
+          <w:szCs w:val="20"/>
+          <w:lang w:val="en-US"/>
+        </w:rPr>
+        <w:t xml:space="preserve"> The “slight compression” step was done only to ensure maximal contact of hairs with the surface.</w:t>
+      </w:r>
     </w:p>
     <w:p>
       <w:pPr>
@@ -1702,6 +2067,76 @@
         <w:spacing w:after="0" w:line="240" w:lineRule="auto"/>
         <w:rPr>
           <w:rFonts w:ascii="Verdana" w:eastAsia="Times New Roman" w:hAnsi="Verdana" w:cs="Courier New"/>
+          <w:color w:val="FF0000"/>
+          <w:sz w:val="20"/>
+          <w:szCs w:val="20"/>
+          <w:lang w:val="en-US"/>
+        </w:rPr>
+      </w:pPr>
+      <w:r>
+        <w:rPr>
+          <w:rFonts w:ascii="Verdana" w:eastAsia="Times New Roman" w:hAnsi="Verdana" w:cs="Courier New"/>
+          <w:color w:val="FF0000"/>
+          <w:sz w:val="20"/>
+          <w:szCs w:val="20"/>
+          <w:lang w:val="en-US"/>
+        </w:rPr>
+        <w:t>The hairs leave behind some residue of the secretion fluid after contact</w:t>
+      </w:r>
+      <w:r>
+        <w:rPr>
+          <w:rFonts w:ascii="Verdana" w:eastAsia="Times New Roman" w:hAnsi="Verdana" w:cs="Courier New"/>
+          <w:color w:val="FF0000"/>
+          <w:sz w:val="20"/>
+          <w:szCs w:val="20"/>
+          <w:lang w:val="en-US"/>
+        </w:rPr>
+        <w:t xml:space="preserve"> with glass</w:t>
+      </w:r>
+      <w:r>
+        <w:rPr>
+          <w:rFonts w:ascii="Verdana" w:eastAsia="Times New Roman" w:hAnsi="Verdana" w:cs="Courier New"/>
+          <w:color w:val="FF0000"/>
+          <w:sz w:val="20"/>
+          <w:szCs w:val="20"/>
+          <w:lang w:val="en-US"/>
+        </w:rPr>
+        <w:t>, which unfortunately is also captured by the ima</w:t>
+      </w:r>
+      <w:r>
+        <w:rPr>
+          <w:rFonts w:ascii="Verdana" w:eastAsia="Times New Roman" w:hAnsi="Verdana" w:cs="Courier New"/>
+          <w:color w:val="FF0000"/>
+          <w:sz w:val="20"/>
+          <w:szCs w:val="20"/>
+          <w:lang w:val="en-US"/>
+        </w:rPr>
+        <w:t>ge processing, thus giving non-zero area values.</w:t>
+      </w:r>
+    </w:p>
+    <w:p>
+      <w:pPr>
+        <w:tabs>
+          <w:tab w:val="left" w:pos="916"/>
+          <w:tab w:val="left" w:pos="1832"/>
+          <w:tab w:val="left" w:pos="2748"/>
+          <w:tab w:val="left" w:pos="3664"/>
+          <w:tab w:val="left" w:pos="4580"/>
+          <w:tab w:val="left" w:pos="5496"/>
+          <w:tab w:val="left" w:pos="6412"/>
+          <w:tab w:val="left" w:pos="7328"/>
+          <w:tab w:val="left" w:pos="8244"/>
+          <w:tab w:val="left" w:pos="9160"/>
+          <w:tab w:val="left" w:pos="10076"/>
+          <w:tab w:val="left" w:pos="10992"/>
+          <w:tab w:val="left" w:pos="11908"/>
+          <w:tab w:val="left" w:pos="12824"/>
+          <w:tab w:val="left" w:pos="13740"/>
+          <w:tab w:val="left" w:pos="14656"/>
+        </w:tabs>
+        <w:spacing w:after="0" w:line="240" w:lineRule="auto"/>
+        <w:rPr>
+          <w:rFonts w:ascii="Verdana" w:eastAsia="Times New Roman" w:hAnsi="Verdana" w:cs="Courier New"/>
           <w:sz w:val="20"/>
           <w:szCs w:val="20"/>
           <w:lang w:val="en-US"/>
@@ -1812,6 +2247,7 @@
           <w:szCs w:val="20"/>
           <w:lang w:val="en-US"/>
         </w:rPr>
+        <w:lastRenderedPageBreak/>
         <w:t>ensure</w:t>
       </w:r>
       <w:proofErr w:type="gramEnd"/>
@@ -1823,6 +2259,68 @@
           <w:lang w:val="en-US"/>
         </w:rPr>
         <w:t xml:space="preserve"> this time was enough for materials viscous relaxation?</w:t>
+      </w:r>
+    </w:p>
+    <w:p>
+      <w:pPr>
+        <w:tabs>
+          <w:tab w:val="left" w:pos="916"/>
+          <w:tab w:val="left" w:pos="1832"/>
+          <w:tab w:val="left" w:pos="2748"/>
+          <w:tab w:val="left" w:pos="3664"/>
+          <w:tab w:val="left" w:pos="4580"/>
+          <w:tab w:val="left" w:pos="5496"/>
+          <w:tab w:val="left" w:pos="6412"/>
+          <w:tab w:val="left" w:pos="7328"/>
+          <w:tab w:val="left" w:pos="8244"/>
+          <w:tab w:val="left" w:pos="9160"/>
+          <w:tab w:val="left" w:pos="10076"/>
+          <w:tab w:val="left" w:pos="10992"/>
+          <w:tab w:val="left" w:pos="11908"/>
+          <w:tab w:val="left" w:pos="12824"/>
+          <w:tab w:val="left" w:pos="13740"/>
+          <w:tab w:val="left" w:pos="14656"/>
+        </w:tabs>
+        <w:spacing w:after="0" w:line="240" w:lineRule="auto"/>
+        <w:rPr>
+          <w:rFonts w:ascii="Verdana" w:eastAsia="Times New Roman" w:hAnsi="Verdana" w:cs="Courier New"/>
+          <w:color w:val="FF0000"/>
+          <w:sz w:val="20"/>
+          <w:szCs w:val="20"/>
+          <w:lang w:val="en-US"/>
+        </w:rPr>
+      </w:pPr>
+      <w:r>
+        <w:rPr>
+          <w:rFonts w:ascii="Verdana" w:eastAsia="Times New Roman" w:hAnsi="Verdana" w:cs="Courier New"/>
+          <w:color w:val="FF0000"/>
+          <w:sz w:val="20"/>
+          <w:szCs w:val="20"/>
+          <w:lang w:val="en-US"/>
+        </w:rPr>
+        <w:t>We did not observe a significant decay in the force due to viscoelastic effects for longer holding times (</w:t>
+      </w:r>
+      <w:proofErr w:type="spellStart"/>
+      <w:r>
+        <w:rPr>
+          <w:rFonts w:ascii="Verdana" w:eastAsia="Times New Roman" w:hAnsi="Verdana" w:cs="Courier New"/>
+          <w:color w:val="FF0000"/>
+          <w:sz w:val="20"/>
+          <w:szCs w:val="20"/>
+          <w:lang w:val="en-US"/>
+        </w:rPr>
+        <w:t>upto</w:t>
+      </w:r>
+      <w:proofErr w:type="spellEnd"/>
+      <w:r>
+        <w:rPr>
+          <w:rFonts w:ascii="Verdana" w:eastAsia="Times New Roman" w:hAnsi="Verdana" w:cs="Courier New"/>
+          <w:color w:val="FF0000"/>
+          <w:sz w:val="20"/>
+          <w:szCs w:val="20"/>
+          <w:lang w:val="en-US"/>
+        </w:rPr>
+        <w:t xml:space="preserve"> 10 seconds) when compared to a 1 second pause.</w:t>
       </w:r>
     </w:p>
     <w:p>
@@ -2092,6 +2590,46 @@
         <w:spacing w:after="0" w:line="240" w:lineRule="auto"/>
         <w:rPr>
           <w:rFonts w:ascii="Verdana" w:eastAsia="Times New Roman" w:hAnsi="Verdana" w:cs="Courier New"/>
+          <w:color w:val="FF0000"/>
+          <w:sz w:val="20"/>
+          <w:szCs w:val="20"/>
+          <w:lang w:val="en-US"/>
+        </w:rPr>
+      </w:pPr>
+      <w:r>
+        <w:rPr>
+          <w:rFonts w:ascii="Verdana" w:eastAsia="Times New Roman" w:hAnsi="Verdana" w:cs="Courier New"/>
+          <w:color w:val="FF0000"/>
+          <w:sz w:val="20"/>
+          <w:szCs w:val="20"/>
+          <w:lang w:val="en-US"/>
+        </w:rPr>
+        <w:t>We believe the degassed water makes it more likely for any trapped air bubble between the hairs to get dissolved into the water.</w:t>
+      </w:r>
+    </w:p>
+    <w:p>
+      <w:pPr>
+        <w:tabs>
+          <w:tab w:val="left" w:pos="916"/>
+          <w:tab w:val="left" w:pos="1832"/>
+          <w:tab w:val="left" w:pos="2748"/>
+          <w:tab w:val="left" w:pos="3664"/>
+          <w:tab w:val="left" w:pos="4580"/>
+          <w:tab w:val="left" w:pos="5496"/>
+          <w:tab w:val="left" w:pos="6412"/>
+          <w:tab w:val="left" w:pos="7328"/>
+          <w:tab w:val="left" w:pos="8244"/>
+          <w:tab w:val="left" w:pos="9160"/>
+          <w:tab w:val="left" w:pos="10076"/>
+          <w:tab w:val="left" w:pos="10992"/>
+          <w:tab w:val="left" w:pos="11908"/>
+          <w:tab w:val="left" w:pos="12824"/>
+          <w:tab w:val="left" w:pos="13740"/>
+          <w:tab w:val="left" w:pos="14656"/>
+        </w:tabs>
+        <w:spacing w:after="0" w:line="240" w:lineRule="auto"/>
+        <w:rPr>
+          <w:rFonts w:ascii="Verdana" w:eastAsia="Times New Roman" w:hAnsi="Verdana" w:cs="Courier New"/>
           <w:sz w:val="20"/>
           <w:szCs w:val="20"/>
           <w:lang w:val="en-US"/>
@@ -2276,6 +2814,56 @@
         <w:spacing w:after="0" w:line="240" w:lineRule="auto"/>
         <w:rPr>
           <w:rFonts w:ascii="Verdana" w:eastAsia="Times New Roman" w:hAnsi="Verdana" w:cs="Courier New"/>
+          <w:color w:val="FF0000"/>
+          <w:sz w:val="20"/>
+          <w:szCs w:val="20"/>
+          <w:lang w:val="en-US"/>
+        </w:rPr>
+      </w:pPr>
+      <w:r>
+        <w:rPr>
+          <w:rFonts w:ascii="Verdana" w:eastAsia="Times New Roman" w:hAnsi="Verdana" w:cs="Courier New"/>
+          <w:color w:val="FF0000"/>
+          <w:sz w:val="20"/>
+          <w:szCs w:val="20"/>
+          <w:lang w:val="en-US"/>
+        </w:rPr>
+        <w:t xml:space="preserve">Our preliminary speed-dependent adhesion test showed higher adhesion for higher retraction speeds. The chosen speed was taken as a compromise to be slow enough to minimize any viscous or viscoelastic effect, while large enough to </w:t>
+      </w:r>
+      <w:r>
+        <w:rPr>
+          <w:rFonts w:ascii="Verdana" w:eastAsia="Times New Roman" w:hAnsi="Verdana" w:cs="Courier New"/>
+          <w:color w:val="FF0000"/>
+          <w:sz w:val="20"/>
+          <w:szCs w:val="20"/>
+          <w:lang w:val="en-US"/>
+        </w:rPr>
+        <w:t>maintain a relatively short experimental time-scale. Especially for underwater experiments, we wanted to avoid submerging the ladybug for long durations during the tests.</w:t>
+      </w:r>
+    </w:p>
+    <w:p>
+      <w:pPr>
+        <w:tabs>
+          <w:tab w:val="left" w:pos="916"/>
+          <w:tab w:val="left" w:pos="1832"/>
+          <w:tab w:val="left" w:pos="2748"/>
+          <w:tab w:val="left" w:pos="3664"/>
+          <w:tab w:val="left" w:pos="4580"/>
+          <w:tab w:val="left" w:pos="5496"/>
+          <w:tab w:val="left" w:pos="6412"/>
+          <w:tab w:val="left" w:pos="7328"/>
+          <w:tab w:val="left" w:pos="8244"/>
+          <w:tab w:val="left" w:pos="9160"/>
+          <w:tab w:val="left" w:pos="10076"/>
+          <w:tab w:val="left" w:pos="10992"/>
+          <w:tab w:val="left" w:pos="11908"/>
+          <w:tab w:val="left" w:pos="12824"/>
+          <w:tab w:val="left" w:pos="13740"/>
+          <w:tab w:val="left" w:pos="14656"/>
+        </w:tabs>
+        <w:spacing w:after="0" w:line="240" w:lineRule="auto"/>
+        <w:rPr>
+          <w:rFonts w:ascii="Verdana" w:eastAsia="Times New Roman" w:hAnsi="Verdana" w:cs="Courier New"/>
           <w:sz w:val="20"/>
           <w:szCs w:val="20"/>
           <w:lang w:val="en-US"/>
@@ -2520,6 +3108,46 @@
         <w:spacing w:after="0" w:line="240" w:lineRule="auto"/>
         <w:rPr>
           <w:rFonts w:ascii="Verdana" w:eastAsia="Times New Roman" w:hAnsi="Verdana" w:cs="Courier New"/>
+          <w:color w:val="FF0000"/>
+          <w:sz w:val="20"/>
+          <w:szCs w:val="20"/>
+          <w:lang w:val="en-US"/>
+        </w:rPr>
+      </w:pPr>
+      <w:r>
+        <w:rPr>
+          <w:rFonts w:ascii="Verdana" w:eastAsia="Times New Roman" w:hAnsi="Verdana" w:cs="Courier New"/>
+          <w:color w:val="FF0000"/>
+          <w:sz w:val="20"/>
+          <w:szCs w:val="20"/>
+          <w:lang w:val="en-US"/>
+        </w:rPr>
+        <w:t>As included in the supplementary video (S2), the force curves appear to be qualitatively similar for all three contact modes.</w:t>
+      </w:r>
+    </w:p>
+    <w:p>
+      <w:pPr>
+        <w:tabs>
+          <w:tab w:val="left" w:pos="916"/>
+          <w:tab w:val="left" w:pos="1832"/>
+          <w:tab w:val="left" w:pos="2748"/>
+          <w:tab w:val="left" w:pos="3664"/>
+          <w:tab w:val="left" w:pos="4580"/>
+          <w:tab w:val="left" w:pos="5496"/>
+          <w:tab w:val="left" w:pos="6412"/>
+          <w:tab w:val="left" w:pos="7328"/>
+          <w:tab w:val="left" w:pos="8244"/>
+          <w:tab w:val="left" w:pos="9160"/>
+          <w:tab w:val="left" w:pos="10076"/>
+          <w:tab w:val="left" w:pos="10992"/>
+          <w:tab w:val="left" w:pos="11908"/>
+          <w:tab w:val="left" w:pos="12824"/>
+          <w:tab w:val="left" w:pos="13740"/>
+          <w:tab w:val="left" w:pos="14656"/>
+        </w:tabs>
+        <w:spacing w:after="0" w:line="240" w:lineRule="auto"/>
+        <w:rPr>
+          <w:rFonts w:ascii="Verdana" w:eastAsia="Times New Roman" w:hAnsi="Verdana" w:cs="Courier New"/>
           <w:sz w:val="20"/>
           <w:szCs w:val="20"/>
           <w:lang w:val="en-US"/>
@@ -2786,19 +3414,88 @@
         <w:spacing w:after="0" w:line="240" w:lineRule="auto"/>
         <w:rPr>
           <w:rFonts w:ascii="Verdana" w:eastAsia="Times New Roman" w:hAnsi="Verdana" w:cs="Courier New"/>
-          <w:sz w:val="20"/>
-          <w:szCs w:val="20"/>
-          <w:lang w:val="en-US"/>
-        </w:rPr>
-      </w:pPr>
-      <w:r>
-        <w:rPr>
-          <w:rFonts w:ascii="Verdana" w:eastAsia="Times New Roman" w:hAnsi="Verdana" w:cs="Courier New"/>
-          <w:sz w:val="20"/>
-          <w:szCs w:val="20"/>
-          <w:lang w:val="en-US"/>
-        </w:rPr>
-        <w:lastRenderedPageBreak/>
+          <w:color w:val="FF0000"/>
+          <w:sz w:val="20"/>
+          <w:szCs w:val="20"/>
+          <w:lang w:val="en-US"/>
+        </w:rPr>
+      </w:pPr>
+      <w:r>
+        <w:rPr>
+          <w:rFonts w:ascii="Verdana" w:eastAsia="Times New Roman" w:hAnsi="Verdana" w:cs="Courier New"/>
+          <w:color w:val="FF0000"/>
+          <w:sz w:val="20"/>
+          <w:szCs w:val="20"/>
+          <w:lang w:val="en-US"/>
+        </w:rPr>
+        <w:t xml:space="preserve">The kinetics of detachment would indeed be an interesting aspect to look into. However our current setup prevents us from imaging the underwater contact satisfactorily. The poor contrast of the contact due to the presence of water </w:t>
+      </w:r>
+      <w:r>
+        <w:rPr>
+          <w:rFonts w:ascii="Verdana" w:eastAsia="Times New Roman" w:hAnsi="Verdana" w:cs="Courier New"/>
+          <w:color w:val="FF0000"/>
+          <w:sz w:val="20"/>
+          <w:szCs w:val="20"/>
+          <w:lang w:val="en-US"/>
+        </w:rPr>
+        <w:t xml:space="preserve">(see video S2) </w:t>
+      </w:r>
+      <w:r>
+        <w:rPr>
+          <w:rFonts w:ascii="Verdana" w:eastAsia="Times New Roman" w:hAnsi="Verdana" w:cs="Courier New"/>
+          <w:color w:val="FF0000"/>
+          <w:sz w:val="20"/>
+          <w:szCs w:val="20"/>
+          <w:lang w:val="en-US"/>
+        </w:rPr>
+        <w:t xml:space="preserve">resulted in unreliable extraction of contact areas, making such </w:t>
+      </w:r>
+      <w:r>
+        <w:rPr>
+          <w:rFonts w:ascii="Verdana" w:eastAsia="Times New Roman" w:hAnsi="Verdana" w:cs="Courier New"/>
+          <w:color w:val="FF0000"/>
+          <w:sz w:val="20"/>
+          <w:szCs w:val="20"/>
+          <w:lang w:val="en-US"/>
+        </w:rPr>
+        <w:t>related analysis challenging.</w:t>
+      </w:r>
+    </w:p>
+    <w:p>
+      <w:pPr>
+        <w:tabs>
+          <w:tab w:val="left" w:pos="916"/>
+          <w:tab w:val="left" w:pos="1832"/>
+          <w:tab w:val="left" w:pos="2748"/>
+          <w:tab w:val="left" w:pos="3664"/>
+          <w:tab w:val="left" w:pos="4580"/>
+          <w:tab w:val="left" w:pos="5496"/>
+          <w:tab w:val="left" w:pos="6412"/>
+          <w:tab w:val="left" w:pos="7328"/>
+          <w:tab w:val="left" w:pos="8244"/>
+          <w:tab w:val="left" w:pos="9160"/>
+          <w:tab w:val="left" w:pos="10076"/>
+          <w:tab w:val="left" w:pos="10992"/>
+          <w:tab w:val="left" w:pos="11908"/>
+          <w:tab w:val="left" w:pos="12824"/>
+          <w:tab w:val="left" w:pos="13740"/>
+          <w:tab w:val="left" w:pos="14656"/>
+        </w:tabs>
+        <w:spacing w:after="0" w:line="240" w:lineRule="auto"/>
+        <w:rPr>
+          <w:rFonts w:ascii="Verdana" w:eastAsia="Times New Roman" w:hAnsi="Verdana" w:cs="Courier New"/>
+          <w:sz w:val="20"/>
+          <w:szCs w:val="20"/>
+          <w:lang w:val="en-US"/>
+        </w:rPr>
+      </w:pPr>
+      <w:r>
+        <w:rPr>
+          <w:rFonts w:ascii="Verdana" w:eastAsia="Times New Roman" w:hAnsi="Verdana" w:cs="Courier New"/>
+          <w:sz w:val="20"/>
+          <w:szCs w:val="20"/>
+          <w:lang w:val="en-US"/>
+        </w:rPr>
         <w:t>•</w:t>
       </w:r>
       <w:r>
@@ -2953,6 +3650,46 @@
         <w:spacing w:after="0" w:line="240" w:lineRule="auto"/>
         <w:rPr>
           <w:rFonts w:ascii="Verdana" w:eastAsia="Times New Roman" w:hAnsi="Verdana" w:cs="Courier New"/>
+          <w:color w:val="FF0000"/>
+          <w:sz w:val="20"/>
+          <w:szCs w:val="20"/>
+          <w:lang w:val="en-US"/>
+        </w:rPr>
+      </w:pPr>
+      <w:r>
+        <w:rPr>
+          <w:rFonts w:ascii="Verdana" w:eastAsia="Times New Roman" w:hAnsi="Verdana" w:cs="Courier New"/>
+          <w:color w:val="FF0000"/>
+          <w:sz w:val="20"/>
+          <w:szCs w:val="20"/>
+          <w:lang w:val="en-US"/>
+        </w:rPr>
+        <w:t>TODO</w:t>
+      </w:r>
+    </w:p>
+    <w:p>
+      <w:pPr>
+        <w:tabs>
+          <w:tab w:val="left" w:pos="916"/>
+          <w:tab w:val="left" w:pos="1832"/>
+          <w:tab w:val="left" w:pos="2748"/>
+          <w:tab w:val="left" w:pos="3664"/>
+          <w:tab w:val="left" w:pos="4580"/>
+          <w:tab w:val="left" w:pos="5496"/>
+          <w:tab w:val="left" w:pos="6412"/>
+          <w:tab w:val="left" w:pos="7328"/>
+          <w:tab w:val="left" w:pos="8244"/>
+          <w:tab w:val="left" w:pos="9160"/>
+          <w:tab w:val="left" w:pos="10076"/>
+          <w:tab w:val="left" w:pos="10992"/>
+          <w:tab w:val="left" w:pos="11908"/>
+          <w:tab w:val="left" w:pos="12824"/>
+          <w:tab w:val="left" w:pos="13740"/>
+          <w:tab w:val="left" w:pos="14656"/>
+        </w:tabs>
+        <w:spacing w:after="0" w:line="240" w:lineRule="auto"/>
+        <w:rPr>
+          <w:rFonts w:ascii="Verdana" w:eastAsia="Times New Roman" w:hAnsi="Verdana" w:cs="Courier New"/>
           <w:sz w:val="20"/>
           <w:szCs w:val="20"/>
           <w:lang w:val="en-US"/>
@@ -3050,6 +3787,46 @@
         <w:spacing w:after="0" w:line="240" w:lineRule="auto"/>
         <w:rPr>
           <w:rFonts w:ascii="Verdana" w:eastAsia="Times New Roman" w:hAnsi="Verdana" w:cs="Courier New"/>
+          <w:color w:val="FF0000"/>
+          <w:sz w:val="20"/>
+          <w:szCs w:val="20"/>
+          <w:lang w:val="en-US"/>
+        </w:rPr>
+      </w:pPr>
+      <w:r>
+        <w:rPr>
+          <w:rFonts w:ascii="Verdana" w:eastAsia="Times New Roman" w:hAnsi="Verdana" w:cs="Courier New"/>
+          <w:color w:val="FF0000"/>
+          <w:sz w:val="20"/>
+          <w:szCs w:val="20"/>
+          <w:lang w:val="en-US"/>
+        </w:rPr>
+        <w:t>TODO</w:t>
+      </w:r>
+    </w:p>
+    <w:p>
+      <w:pPr>
+        <w:tabs>
+          <w:tab w:val="left" w:pos="916"/>
+          <w:tab w:val="left" w:pos="1832"/>
+          <w:tab w:val="left" w:pos="2748"/>
+          <w:tab w:val="left" w:pos="3664"/>
+          <w:tab w:val="left" w:pos="4580"/>
+          <w:tab w:val="left" w:pos="5496"/>
+          <w:tab w:val="left" w:pos="6412"/>
+          <w:tab w:val="left" w:pos="7328"/>
+          <w:tab w:val="left" w:pos="8244"/>
+          <w:tab w:val="left" w:pos="9160"/>
+          <w:tab w:val="left" w:pos="10076"/>
+          <w:tab w:val="left" w:pos="10992"/>
+          <w:tab w:val="left" w:pos="11908"/>
+          <w:tab w:val="left" w:pos="12824"/>
+          <w:tab w:val="left" w:pos="13740"/>
+          <w:tab w:val="left" w:pos="14656"/>
+        </w:tabs>
+        <w:spacing w:after="0" w:line="240" w:lineRule="auto"/>
+        <w:rPr>
+          <w:rFonts w:ascii="Verdana" w:eastAsia="Times New Roman" w:hAnsi="Verdana" w:cs="Courier New"/>
           <w:sz w:val="20"/>
           <w:szCs w:val="20"/>
           <w:lang w:val="en-US"/>
@@ -3245,6 +4022,46 @@
         <w:spacing w:after="0" w:line="240" w:lineRule="auto"/>
         <w:rPr>
           <w:rFonts w:ascii="Verdana" w:eastAsia="Times New Roman" w:hAnsi="Verdana" w:cs="Courier New"/>
+          <w:color w:val="FF0000"/>
+          <w:sz w:val="20"/>
+          <w:szCs w:val="20"/>
+          <w:lang w:val="en-US"/>
+        </w:rPr>
+      </w:pPr>
+      <w:r>
+        <w:rPr>
+          <w:rFonts w:ascii="Verdana" w:eastAsia="Times New Roman" w:hAnsi="Verdana" w:cs="Courier New"/>
+          <w:color w:val="FF0000"/>
+          <w:sz w:val="20"/>
+          <w:szCs w:val="20"/>
+          <w:lang w:val="en-US"/>
+        </w:rPr>
+        <w:t>The different grey scales correspond to the different kinds of hairs making contact with the surface, where, the darker region in the center are due to the “discoidal” hairs, while the lighter region at the sides are due to the “pointed” hairs.</w:t>
+      </w:r>
+    </w:p>
+    <w:p>
+      <w:pPr>
+        <w:tabs>
+          <w:tab w:val="left" w:pos="916"/>
+          <w:tab w:val="left" w:pos="1832"/>
+          <w:tab w:val="left" w:pos="2748"/>
+          <w:tab w:val="left" w:pos="3664"/>
+          <w:tab w:val="left" w:pos="4580"/>
+          <w:tab w:val="left" w:pos="5496"/>
+          <w:tab w:val="left" w:pos="6412"/>
+          <w:tab w:val="left" w:pos="7328"/>
+          <w:tab w:val="left" w:pos="8244"/>
+          <w:tab w:val="left" w:pos="9160"/>
+          <w:tab w:val="left" w:pos="10076"/>
+          <w:tab w:val="left" w:pos="10992"/>
+          <w:tab w:val="left" w:pos="11908"/>
+          <w:tab w:val="left" w:pos="12824"/>
+          <w:tab w:val="left" w:pos="13740"/>
+          <w:tab w:val="left" w:pos="14656"/>
+        </w:tabs>
+        <w:spacing w:after="0" w:line="240" w:lineRule="auto"/>
+        <w:rPr>
+          <w:rFonts w:ascii="Verdana" w:eastAsia="Times New Roman" w:hAnsi="Verdana" w:cs="Courier New"/>
           <w:sz w:val="20"/>
           <w:szCs w:val="20"/>
           <w:lang w:val="en-US"/>
@@ -3333,6 +4150,46 @@
         <w:spacing w:after="0" w:line="240" w:lineRule="auto"/>
         <w:rPr>
           <w:rFonts w:ascii="Verdana" w:eastAsia="Times New Roman" w:hAnsi="Verdana" w:cs="Courier New"/>
+          <w:color w:val="FF0000"/>
+          <w:sz w:val="20"/>
+          <w:szCs w:val="20"/>
+          <w:lang w:val="en-US"/>
+        </w:rPr>
+      </w:pPr>
+      <w:r>
+        <w:rPr>
+          <w:rFonts w:ascii="Verdana" w:eastAsia="Times New Roman" w:hAnsi="Verdana" w:cs="Courier New"/>
+          <w:color w:val="FF0000"/>
+          <w:sz w:val="20"/>
+          <w:szCs w:val="20"/>
+          <w:lang w:val="en-US"/>
+        </w:rPr>
+        <w:t>DONE</w:t>
+      </w:r>
+    </w:p>
+    <w:p>
+      <w:pPr>
+        <w:tabs>
+          <w:tab w:val="left" w:pos="916"/>
+          <w:tab w:val="left" w:pos="1832"/>
+          <w:tab w:val="left" w:pos="2748"/>
+          <w:tab w:val="left" w:pos="3664"/>
+          <w:tab w:val="left" w:pos="4580"/>
+          <w:tab w:val="left" w:pos="5496"/>
+          <w:tab w:val="left" w:pos="6412"/>
+          <w:tab w:val="left" w:pos="7328"/>
+          <w:tab w:val="left" w:pos="8244"/>
+          <w:tab w:val="left" w:pos="9160"/>
+          <w:tab w:val="left" w:pos="10076"/>
+          <w:tab w:val="left" w:pos="10992"/>
+          <w:tab w:val="left" w:pos="11908"/>
+          <w:tab w:val="left" w:pos="12824"/>
+          <w:tab w:val="left" w:pos="13740"/>
+          <w:tab w:val="left" w:pos="14656"/>
+        </w:tabs>
+        <w:spacing w:after="0" w:line="240" w:lineRule="auto"/>
+        <w:rPr>
+          <w:rFonts w:ascii="Verdana" w:eastAsia="Times New Roman" w:hAnsi="Verdana" w:cs="Courier New"/>
           <w:sz w:val="20"/>
           <w:szCs w:val="20"/>
           <w:lang w:val="en-US"/>
@@ -3439,6 +4296,46 @@
         <w:spacing w:after="0" w:line="240" w:lineRule="auto"/>
         <w:rPr>
           <w:rFonts w:ascii="Verdana" w:eastAsia="Times New Roman" w:hAnsi="Verdana" w:cs="Courier New"/>
+          <w:color w:val="FF0000"/>
+          <w:sz w:val="20"/>
+          <w:szCs w:val="20"/>
+          <w:lang w:val="en-US"/>
+        </w:rPr>
+      </w:pPr>
+      <w:r>
+        <w:rPr>
+          <w:rFonts w:ascii="Verdana" w:eastAsia="Times New Roman" w:hAnsi="Verdana" w:cs="Courier New"/>
+          <w:color w:val="FF0000"/>
+          <w:sz w:val="20"/>
+          <w:szCs w:val="20"/>
+          <w:lang w:val="en-US"/>
+        </w:rPr>
+        <w:t>TODO</w:t>
+      </w:r>
+    </w:p>
+    <w:p>
+      <w:pPr>
+        <w:tabs>
+          <w:tab w:val="left" w:pos="916"/>
+          <w:tab w:val="left" w:pos="1832"/>
+          <w:tab w:val="left" w:pos="2748"/>
+          <w:tab w:val="left" w:pos="3664"/>
+          <w:tab w:val="left" w:pos="4580"/>
+          <w:tab w:val="left" w:pos="5496"/>
+          <w:tab w:val="left" w:pos="6412"/>
+          <w:tab w:val="left" w:pos="7328"/>
+          <w:tab w:val="left" w:pos="8244"/>
+          <w:tab w:val="left" w:pos="9160"/>
+          <w:tab w:val="left" w:pos="10076"/>
+          <w:tab w:val="left" w:pos="10992"/>
+          <w:tab w:val="left" w:pos="11908"/>
+          <w:tab w:val="left" w:pos="12824"/>
+          <w:tab w:val="left" w:pos="13740"/>
+          <w:tab w:val="left" w:pos="14656"/>
+        </w:tabs>
+        <w:spacing w:after="0" w:line="240" w:lineRule="auto"/>
+        <w:rPr>
+          <w:rFonts w:ascii="Verdana" w:eastAsia="Times New Roman" w:hAnsi="Verdana" w:cs="Courier New"/>
           <w:sz w:val="20"/>
           <w:szCs w:val="20"/>
           <w:lang w:val="en-US"/>
@@ -3654,6 +4551,47 @@
         <w:spacing w:after="0" w:line="240" w:lineRule="auto"/>
         <w:rPr>
           <w:rFonts w:ascii="Verdana" w:eastAsia="Times New Roman" w:hAnsi="Verdana" w:cs="Courier New"/>
+          <w:color w:val="FF0000"/>
+          <w:sz w:val="20"/>
+          <w:szCs w:val="20"/>
+          <w:lang w:val="en-US"/>
+        </w:rPr>
+      </w:pPr>
+      <w:r>
+        <w:rPr>
+          <w:rFonts w:ascii="Verdana" w:eastAsia="Times New Roman" w:hAnsi="Verdana" w:cs="Courier New"/>
+          <w:color w:val="FF0000"/>
+          <w:sz w:val="20"/>
+          <w:szCs w:val="20"/>
+          <w:lang w:val="en-US"/>
+        </w:rPr>
+        <w:lastRenderedPageBreak/>
+        <w:t>TODO</w:t>
+      </w:r>
+    </w:p>
+    <w:p>
+      <w:pPr>
+        <w:tabs>
+          <w:tab w:val="left" w:pos="916"/>
+          <w:tab w:val="left" w:pos="1832"/>
+          <w:tab w:val="left" w:pos="2748"/>
+          <w:tab w:val="left" w:pos="3664"/>
+          <w:tab w:val="left" w:pos="4580"/>
+          <w:tab w:val="left" w:pos="5496"/>
+          <w:tab w:val="left" w:pos="6412"/>
+          <w:tab w:val="left" w:pos="7328"/>
+          <w:tab w:val="left" w:pos="8244"/>
+          <w:tab w:val="left" w:pos="9160"/>
+          <w:tab w:val="left" w:pos="10076"/>
+          <w:tab w:val="left" w:pos="10992"/>
+          <w:tab w:val="left" w:pos="11908"/>
+          <w:tab w:val="left" w:pos="12824"/>
+          <w:tab w:val="left" w:pos="13740"/>
+          <w:tab w:val="left" w:pos="14656"/>
+        </w:tabs>
+        <w:spacing w:after="0" w:line="240" w:lineRule="auto"/>
+        <w:rPr>
+          <w:rFonts w:ascii="Verdana" w:eastAsia="Times New Roman" w:hAnsi="Verdana" w:cs="Courier New"/>
           <w:sz w:val="20"/>
           <w:szCs w:val="20"/>
           <w:lang w:val="en-US"/>
@@ -3751,6 +4689,46 @@
         <w:spacing w:after="0" w:line="240" w:lineRule="auto"/>
         <w:rPr>
           <w:rFonts w:ascii="Verdana" w:eastAsia="Times New Roman" w:hAnsi="Verdana" w:cs="Courier New"/>
+          <w:color w:val="FF0000"/>
+          <w:sz w:val="20"/>
+          <w:szCs w:val="20"/>
+          <w:lang w:val="en-US"/>
+        </w:rPr>
+      </w:pPr>
+      <w:r>
+        <w:rPr>
+          <w:rFonts w:ascii="Verdana" w:eastAsia="Times New Roman" w:hAnsi="Verdana" w:cs="Courier New"/>
+          <w:color w:val="FF0000"/>
+          <w:sz w:val="20"/>
+          <w:szCs w:val="20"/>
+          <w:lang w:val="en-US"/>
+        </w:rPr>
+        <w:t>TODO</w:t>
+      </w:r>
+    </w:p>
+    <w:p>
+      <w:pPr>
+        <w:tabs>
+          <w:tab w:val="left" w:pos="916"/>
+          <w:tab w:val="left" w:pos="1832"/>
+          <w:tab w:val="left" w:pos="2748"/>
+          <w:tab w:val="left" w:pos="3664"/>
+          <w:tab w:val="left" w:pos="4580"/>
+          <w:tab w:val="left" w:pos="5496"/>
+          <w:tab w:val="left" w:pos="6412"/>
+          <w:tab w:val="left" w:pos="7328"/>
+          <w:tab w:val="left" w:pos="8244"/>
+          <w:tab w:val="left" w:pos="9160"/>
+          <w:tab w:val="left" w:pos="10076"/>
+          <w:tab w:val="left" w:pos="10992"/>
+          <w:tab w:val="left" w:pos="11908"/>
+          <w:tab w:val="left" w:pos="12824"/>
+          <w:tab w:val="left" w:pos="13740"/>
+          <w:tab w:val="left" w:pos="14656"/>
+        </w:tabs>
+        <w:spacing w:after="0" w:line="240" w:lineRule="auto"/>
+        <w:rPr>
+          <w:rFonts w:ascii="Verdana" w:eastAsia="Times New Roman" w:hAnsi="Verdana" w:cs="Courier New"/>
           <w:sz w:val="20"/>
           <w:szCs w:val="20"/>
           <w:lang w:val="en-US"/>
@@ -3966,6 +4944,46 @@
         <w:spacing w:after="0" w:line="240" w:lineRule="auto"/>
         <w:rPr>
           <w:rFonts w:ascii="Verdana" w:eastAsia="Times New Roman" w:hAnsi="Verdana" w:cs="Courier New"/>
+          <w:color w:val="FF0000"/>
+          <w:sz w:val="20"/>
+          <w:szCs w:val="20"/>
+          <w:lang w:val="en-US"/>
+        </w:rPr>
+      </w:pPr>
+      <w:r>
+        <w:rPr>
+          <w:rFonts w:ascii="Verdana" w:eastAsia="Times New Roman" w:hAnsi="Verdana" w:cs="Courier New"/>
+          <w:color w:val="FF0000"/>
+          <w:sz w:val="20"/>
+          <w:szCs w:val="20"/>
+          <w:lang w:val="en-US"/>
+        </w:rPr>
+        <w:t>It does go back to zero at a higher separation distance. The plots have been updated to show that. For the case of underwater contact with bubble, the bubble loses contact at a much higher separation distance, and hence, the forces don’t go to zero for the shown range of distance.</w:t>
+      </w:r>
+    </w:p>
+    <w:p>
+      <w:pPr>
+        <w:tabs>
+          <w:tab w:val="left" w:pos="916"/>
+          <w:tab w:val="left" w:pos="1832"/>
+          <w:tab w:val="left" w:pos="2748"/>
+          <w:tab w:val="left" w:pos="3664"/>
+          <w:tab w:val="left" w:pos="4580"/>
+          <w:tab w:val="left" w:pos="5496"/>
+          <w:tab w:val="left" w:pos="6412"/>
+          <w:tab w:val="left" w:pos="7328"/>
+          <w:tab w:val="left" w:pos="8244"/>
+          <w:tab w:val="left" w:pos="9160"/>
+          <w:tab w:val="left" w:pos="10076"/>
+          <w:tab w:val="left" w:pos="10992"/>
+          <w:tab w:val="left" w:pos="11908"/>
+          <w:tab w:val="left" w:pos="12824"/>
+          <w:tab w:val="left" w:pos="13740"/>
+          <w:tab w:val="left" w:pos="14656"/>
+        </w:tabs>
+        <w:spacing w:after="0" w:line="240" w:lineRule="auto"/>
+        <w:rPr>
+          <w:rFonts w:ascii="Verdana" w:eastAsia="Times New Roman" w:hAnsi="Verdana" w:cs="Courier New"/>
           <w:sz w:val="20"/>
           <w:szCs w:val="20"/>
           <w:lang w:val="en-US"/>
@@ -4132,6 +5150,170 @@
         <w:spacing w:after="0" w:line="240" w:lineRule="auto"/>
         <w:rPr>
           <w:rFonts w:ascii="Verdana" w:eastAsia="Times New Roman" w:hAnsi="Verdana" w:cs="Courier New"/>
+          <w:color w:val="FF0000"/>
+          <w:sz w:val="20"/>
+          <w:szCs w:val="20"/>
+          <w:lang w:val="en-US"/>
+        </w:rPr>
+      </w:pPr>
+      <w:r>
+        <w:rPr>
+          <w:rFonts w:ascii="Verdana" w:eastAsia="Times New Roman" w:hAnsi="Verdana" w:cs="Courier New"/>
+          <w:color w:val="FF0000"/>
+          <w:sz w:val="20"/>
+          <w:szCs w:val="20"/>
+          <w:lang w:val="en-US"/>
+        </w:rPr>
+        <w:t xml:space="preserve">The mechanical properties will indeed influence adhesion, especially when considering a “spatula” or “pointed” shaped hairs, where, contact area would also depend on the modulus. A more rigorous model would probably involve doing something along the lines of </w:t>
+      </w:r>
+      <w:r>
+        <w:rPr>
+          <w:rFonts w:ascii="Verdana" w:eastAsia="Times New Roman" w:hAnsi="Verdana" w:cs="Courier New"/>
+          <w:color w:val="FF0000"/>
+          <w:sz w:val="20"/>
+          <w:szCs w:val="20"/>
+          <w:lang w:val="en-US"/>
+        </w:rPr>
+        <w:t>Gilet</w:t>
+      </w:r>
+      <w:r>
+        <w:rPr>
+          <w:rFonts w:ascii="Verdana" w:eastAsia="Times New Roman" w:hAnsi="Verdana" w:cs="Courier New"/>
+          <w:color w:val="FF0000"/>
+          <w:sz w:val="20"/>
+          <w:szCs w:val="20"/>
+          <w:lang w:val="en-US"/>
+        </w:rPr>
+        <w:t xml:space="preserve"> </w:t>
+      </w:r>
+      <w:proofErr w:type="gramStart"/>
+      <w:r>
+        <w:rPr>
+          <w:rFonts w:ascii="Verdana" w:eastAsia="Times New Roman" w:hAnsi="Verdana" w:cs="Courier New"/>
+          <w:color w:val="FF0000"/>
+          <w:sz w:val="20"/>
+          <w:szCs w:val="20"/>
+          <w:lang w:val="en-US"/>
+        </w:rPr>
+        <w:t>et</w:t>
+      </w:r>
+      <w:proofErr w:type="gramEnd"/>
+      <w:r>
+        <w:rPr>
+          <w:rFonts w:ascii="Verdana" w:eastAsia="Times New Roman" w:hAnsi="Verdana" w:cs="Courier New"/>
+          <w:color w:val="FF0000"/>
+          <w:sz w:val="20"/>
+          <w:szCs w:val="20"/>
+          <w:lang w:val="en-US"/>
+        </w:rPr>
+        <w:t>. al. (</w:t>
+      </w:r>
+      <w:r>
+        <w:rPr>
+          <w:rFonts w:ascii="Verdana" w:eastAsia="Times New Roman" w:hAnsi="Verdana" w:cs="Courier New"/>
+          <w:color w:val="FF0000"/>
+          <w:sz w:val="20"/>
+          <w:szCs w:val="20"/>
+          <w:lang w:val="en-US"/>
+        </w:rPr>
+        <w:t>Soft Matter</w:t>
+      </w:r>
+      <w:r>
+        <w:rPr>
+          <w:rFonts w:ascii="Verdana" w:eastAsia="Times New Roman" w:hAnsi="Verdana" w:cs="Courier New"/>
+          <w:color w:val="FF0000"/>
+          <w:sz w:val="20"/>
+          <w:szCs w:val="20"/>
+          <w:lang w:val="en-US"/>
+        </w:rPr>
+        <w:t>,</w:t>
+      </w:r>
+      <w:r>
+        <w:rPr>
+          <w:rFonts w:ascii="Verdana" w:eastAsia="Times New Roman" w:hAnsi="Verdana" w:cs="Courier New"/>
+          <w:color w:val="FF0000"/>
+          <w:sz w:val="20"/>
+          <w:szCs w:val="20"/>
+          <w:lang w:val="en-US"/>
+        </w:rPr>
+        <w:t xml:space="preserve"> 2019</w:t>
+      </w:r>
+      <w:r>
+        <w:rPr>
+          <w:rFonts w:ascii="Verdana" w:eastAsia="Times New Roman" w:hAnsi="Verdana" w:cs="Courier New"/>
+          <w:color w:val="FF0000"/>
+          <w:sz w:val="20"/>
+          <w:szCs w:val="20"/>
+          <w:lang w:val="en-US"/>
+        </w:rPr>
+        <w:t xml:space="preserve">, 15, </w:t>
+      </w:r>
+      <w:r>
+        <w:rPr>
+          <w:rFonts w:ascii="Verdana" w:eastAsia="Times New Roman" w:hAnsi="Verdana" w:cs="Courier New"/>
+          <w:color w:val="FF0000"/>
+          <w:sz w:val="20"/>
+          <w:szCs w:val="20"/>
+          <w:lang w:val="en-US"/>
+        </w:rPr>
+        <w:t>3999-4007</w:t>
+      </w:r>
+      <w:r>
+        <w:rPr>
+          <w:rFonts w:ascii="Verdana" w:eastAsia="Times New Roman" w:hAnsi="Verdana" w:cs="Courier New"/>
+          <w:color w:val="FF0000"/>
+          <w:sz w:val="20"/>
+          <w:szCs w:val="20"/>
+          <w:lang w:val="en-US"/>
+        </w:rPr>
+        <w:t xml:space="preserve">), considering an </w:t>
+      </w:r>
+      <w:proofErr w:type="spellStart"/>
+      <w:r>
+        <w:rPr>
+          <w:rFonts w:ascii="Verdana" w:eastAsia="Times New Roman" w:hAnsi="Verdana" w:cs="Courier New"/>
+          <w:color w:val="FF0000"/>
+          <w:sz w:val="20"/>
+          <w:szCs w:val="20"/>
+          <w:lang w:val="en-US"/>
+        </w:rPr>
+        <w:t>elastocapillary</w:t>
+      </w:r>
+      <w:proofErr w:type="spellEnd"/>
+      <w:r>
+        <w:rPr>
+          <w:rFonts w:ascii="Verdana" w:eastAsia="Times New Roman" w:hAnsi="Verdana" w:cs="Courier New"/>
+          <w:color w:val="FF0000"/>
+          <w:sz w:val="20"/>
+          <w:szCs w:val="20"/>
+          <w:lang w:val="en-US"/>
+        </w:rPr>
+        <w:t xml:space="preserve"> model, which is beyond the scope of our present work. </w:t>
+      </w:r>
+    </w:p>
+    <w:p>
+      <w:pPr>
+        <w:tabs>
+          <w:tab w:val="left" w:pos="916"/>
+          <w:tab w:val="left" w:pos="1832"/>
+          <w:tab w:val="left" w:pos="2748"/>
+          <w:tab w:val="left" w:pos="3664"/>
+          <w:tab w:val="left" w:pos="4580"/>
+          <w:tab w:val="left" w:pos="5496"/>
+          <w:tab w:val="left" w:pos="6412"/>
+          <w:tab w:val="left" w:pos="7328"/>
+          <w:tab w:val="left" w:pos="8244"/>
+          <w:tab w:val="left" w:pos="9160"/>
+          <w:tab w:val="left" w:pos="10076"/>
+          <w:tab w:val="left" w:pos="10992"/>
+          <w:tab w:val="left" w:pos="11908"/>
+          <w:tab w:val="left" w:pos="12824"/>
+          <w:tab w:val="left" w:pos="13740"/>
+          <w:tab w:val="left" w:pos="14656"/>
+        </w:tabs>
+        <w:spacing w:after="0" w:line="240" w:lineRule="auto"/>
+        <w:rPr>
+          <w:rFonts w:ascii="Verdana" w:eastAsia="Times New Roman" w:hAnsi="Verdana" w:cs="Courier New"/>
           <w:sz w:val="20"/>
           <w:szCs w:val="20"/>
           <w:lang w:val="en-US"/>
@@ -4336,6 +5518,76 @@
         <w:spacing w:after="0" w:line="240" w:lineRule="auto"/>
         <w:rPr>
           <w:rFonts w:ascii="Verdana" w:eastAsia="Times New Roman" w:hAnsi="Verdana" w:cs="Courier New"/>
+          <w:color w:val="FF0000"/>
+          <w:sz w:val="20"/>
+          <w:szCs w:val="20"/>
+          <w:lang w:val="en-US"/>
+        </w:rPr>
+      </w:pPr>
+      <w:r>
+        <w:rPr>
+          <w:rFonts w:ascii="Verdana" w:eastAsia="Times New Roman" w:hAnsi="Verdana" w:cs="Courier New"/>
+          <w:color w:val="FF0000"/>
+          <w:sz w:val="20"/>
+          <w:szCs w:val="20"/>
+          <w:lang w:val="en-US"/>
+        </w:rPr>
+        <w:t>The presence of</w:t>
+      </w:r>
+      <w:r>
+        <w:rPr>
+          <w:rFonts w:ascii="Verdana" w:eastAsia="Times New Roman" w:hAnsi="Verdana" w:cs="Courier New"/>
+          <w:color w:val="FF0000"/>
+          <w:sz w:val="20"/>
+          <w:szCs w:val="20"/>
+          <w:lang w:val="en-US"/>
+        </w:rPr>
+        <w:t xml:space="preserve"> strong</w:t>
+      </w:r>
+      <w:r>
+        <w:rPr>
+          <w:rFonts w:ascii="Verdana" w:eastAsia="Times New Roman" w:hAnsi="Verdana" w:cs="Courier New"/>
+          <w:color w:val="FF0000"/>
+          <w:sz w:val="20"/>
+          <w:szCs w:val="20"/>
+          <w:lang w:val="en-US"/>
+        </w:rPr>
+        <w:t xml:space="preserve"> adhesion during underwater contact on a hydrophobic surface</w:t>
+      </w:r>
+      <w:r>
+        <w:rPr>
+          <w:rFonts w:ascii="Verdana" w:eastAsia="Times New Roman" w:hAnsi="Verdana" w:cs="Courier New"/>
+          <w:color w:val="FF0000"/>
+          <w:sz w:val="20"/>
+          <w:szCs w:val="20"/>
+          <w:lang w:val="en-US"/>
+        </w:rPr>
+        <w:t xml:space="preserve"> implies that such an intermediate water layer is spontaneously drained away during contact. It is possible however that such an intermediate water layer remains when the hairs make contact with glass, resulting in a loss of adhesion. The details of the dynamics of interfacial drainage of water during underwater contact is unfortunately something we can’t track from our current setup.</w:t>
+      </w:r>
+    </w:p>
+    <w:p>
+      <w:pPr>
+        <w:tabs>
+          <w:tab w:val="left" w:pos="916"/>
+          <w:tab w:val="left" w:pos="1832"/>
+          <w:tab w:val="left" w:pos="2748"/>
+          <w:tab w:val="left" w:pos="3664"/>
+          <w:tab w:val="left" w:pos="4580"/>
+          <w:tab w:val="left" w:pos="5496"/>
+          <w:tab w:val="left" w:pos="6412"/>
+          <w:tab w:val="left" w:pos="7328"/>
+          <w:tab w:val="left" w:pos="8244"/>
+          <w:tab w:val="left" w:pos="9160"/>
+          <w:tab w:val="left" w:pos="10076"/>
+          <w:tab w:val="left" w:pos="10992"/>
+          <w:tab w:val="left" w:pos="11908"/>
+          <w:tab w:val="left" w:pos="12824"/>
+          <w:tab w:val="left" w:pos="13740"/>
+          <w:tab w:val="left" w:pos="14656"/>
+        </w:tabs>
+        <w:spacing w:after="0" w:line="240" w:lineRule="auto"/>
+        <w:rPr>
+          <w:rFonts w:ascii="Verdana" w:eastAsia="Times New Roman" w:hAnsi="Verdana" w:cs="Courier New"/>
           <w:sz w:val="20"/>
           <w:szCs w:val="20"/>
           <w:lang w:val="en-US"/>
@@ -4658,6 +5910,46 @@
         <w:spacing w:after="0" w:line="240" w:lineRule="auto"/>
         <w:rPr>
           <w:rFonts w:ascii="Verdana" w:eastAsia="Times New Roman" w:hAnsi="Verdana" w:cs="Courier New"/>
+          <w:color w:val="FF0000"/>
+          <w:sz w:val="20"/>
+          <w:szCs w:val="20"/>
+          <w:lang w:val="en-US"/>
+        </w:rPr>
+      </w:pPr>
+      <w:r>
+        <w:rPr>
+          <w:rFonts w:ascii="Verdana" w:eastAsia="Times New Roman" w:hAnsi="Verdana" w:cs="Courier New"/>
+          <w:color w:val="FF0000"/>
+          <w:sz w:val="20"/>
+          <w:szCs w:val="20"/>
+          <w:lang w:val="en-US"/>
+        </w:rPr>
+        <w:t>TODO</w:t>
+      </w:r>
+    </w:p>
+    <w:p>
+      <w:pPr>
+        <w:tabs>
+          <w:tab w:val="left" w:pos="916"/>
+          <w:tab w:val="left" w:pos="1832"/>
+          <w:tab w:val="left" w:pos="2748"/>
+          <w:tab w:val="left" w:pos="3664"/>
+          <w:tab w:val="left" w:pos="4580"/>
+          <w:tab w:val="left" w:pos="5496"/>
+          <w:tab w:val="left" w:pos="6412"/>
+          <w:tab w:val="left" w:pos="7328"/>
+          <w:tab w:val="left" w:pos="8244"/>
+          <w:tab w:val="left" w:pos="9160"/>
+          <w:tab w:val="left" w:pos="10076"/>
+          <w:tab w:val="left" w:pos="10992"/>
+          <w:tab w:val="left" w:pos="11908"/>
+          <w:tab w:val="left" w:pos="12824"/>
+          <w:tab w:val="left" w:pos="13740"/>
+          <w:tab w:val="left" w:pos="14656"/>
+        </w:tabs>
+        <w:spacing w:after="0" w:line="240" w:lineRule="auto"/>
+        <w:rPr>
+          <w:rFonts w:ascii="Verdana" w:eastAsia="Times New Roman" w:hAnsi="Verdana" w:cs="Courier New"/>
           <w:sz w:val="20"/>
           <w:szCs w:val="20"/>
           <w:lang w:val="en-US"/>
@@ -5066,7 +6358,19 @@
         <w:t xml:space="preserve"> range.</w:t>
       </w:r>
     </w:p>
-    <w:p/>
+    <w:p>
+      <w:pPr>
+        <w:rPr>
+          <w:color w:val="FF0000"/>
+        </w:rPr>
+      </w:pPr>
+      <w:r>
+        <w:rPr>
+          <w:color w:val="FF0000"/>
+        </w:rPr>
+        <w:t>TODO</w:t>
+      </w:r>
+    </w:p>
     <w:sectPr>
       <w:pgSz w:w="11906" w:h="16838"/>
       <w:pgMar w:top="1440" w:right="1440" w:bottom="1440" w:left="1440" w:header="708" w:footer="708" w:gutter="0"/>

</xml_diff>